<commit_message>
Make progress on report
</commit_message>
<xml_diff>
--- a/MTH30202_vandents_Project1.docx
+++ b/MTH30202_vandents_Project1.docx
@@ -4,7 +4,7 @@
   <w:body>
     <w:p>
       <w:pPr>
-        <w:spacing w:line="360" w:lineRule="auto"/>
+        <w:spacing w:line="480" w:lineRule="auto"/>
         <w:rPr>
           <w:rFonts w:ascii="Times New Roman" w:hAnsi="Times New Roman" w:cs="Times New Roman"/>
           <w:sz w:val="32"/>
@@ -49,8 +49,6 @@
         </w:rPr>
         <w:t>Project 1 – Snakes and Ladders Analysis</w:t>
       </w:r>
-      <w:bookmarkStart w:id="0" w:name="_GoBack"/>
-      <w:bookmarkEnd w:id="0"/>
     </w:p>
     <w:p>
       <w:pPr>
@@ -329,6 +327,7 @@
     </w:p>
     <w:p>
       <w:pPr>
+        <w:spacing w:line="480" w:lineRule="auto"/>
         <w:rPr>
           <w:rFonts w:ascii="Times New Roman" w:hAnsi="Times New Roman" w:cs="Times New Roman"/>
         </w:rPr>
@@ -377,16 +376,24 @@
         </w:rPr>
         <w:t xml:space="preserve"> The board has four consecutive snakes in a row and a single ladder starting at square 6 and ending all the way up at square 22.</w:t>
       </w:r>
-    </w:p>
-    <w:p>
-      <w:pPr>
-        <w:rPr>
-          <w:rFonts w:ascii="Times New Roman" w:hAnsi="Times New Roman" w:cs="Times New Roman"/>
-        </w:rPr>
-      </w:pPr>
-    </w:p>
-    <w:p>
-      <w:pPr>
+      <w:r>
+        <w:rPr>
+          <w:rFonts w:ascii="Times New Roman" w:hAnsi="Times New Roman" w:cs="Times New Roman"/>
+        </w:rPr>
+        <w:t xml:space="preserve"> The length of the board is 26 squares.</w:t>
+      </w:r>
+    </w:p>
+    <w:p>
+      <w:pPr>
+        <w:spacing w:line="480" w:lineRule="auto"/>
+        <w:rPr>
+          <w:rFonts w:ascii="Times New Roman" w:hAnsi="Times New Roman" w:cs="Times New Roman"/>
+        </w:rPr>
+      </w:pPr>
+    </w:p>
+    <w:p>
+      <w:pPr>
+        <w:spacing w:line="480" w:lineRule="auto"/>
         <w:jc w:val="center"/>
         <w:rPr>
           <w:rFonts w:ascii="Times New Roman" w:hAnsi="Times New Roman" w:cs="Times New Roman"/>
@@ -398,9 +405,9 @@
           <w:noProof/>
         </w:rPr>
         <w:drawing>
-          <wp:inline distT="0" distB="0" distL="0" distR="0" wp14:anchorId="7D68B635" wp14:editId="01FBBFB2">
-            <wp:extent cx="4827181" cy="5795793"/>
-            <wp:effectExtent l="0" t="0" r="0" b="0"/>
+          <wp:inline distT="0" distB="0" distL="0" distR="0" wp14:anchorId="7D68B635" wp14:editId="2AA3D677">
+            <wp:extent cx="4502150" cy="5405543"/>
+            <wp:effectExtent l="0" t="0" r="0" b="5080"/>
             <wp:docPr id="3" name="Picture 3"/>
             <wp:cNvGraphicFramePr>
               <a:graphicFrameLocks xmlns:a="http://schemas.openxmlformats.org/drawingml/2006/main" noChangeAspect="1"/>
@@ -427,7 +434,7 @@
                   <pic:spPr>
                     <a:xfrm>
                       <a:off x="0" y="0"/>
-                      <a:ext cx="4843268" cy="5815108"/>
+                      <a:ext cx="4547128" cy="5459546"/>
                     </a:xfrm>
                     <a:prstGeom prst="rect">
                       <a:avLst/>
@@ -442,6 +449,7 @@
     </w:p>
     <w:p>
       <w:pPr>
+        <w:spacing w:line="480" w:lineRule="auto"/>
         <w:jc w:val="center"/>
         <w:rPr>
           <w:rFonts w:ascii="Times New Roman" w:hAnsi="Times New Roman" w:cs="Times New Roman"/>
@@ -453,20 +461,6 @@
         </w:rPr>
         <w:t>Figure 1. Game board to be analyzed</w:t>
       </w:r>
-    </w:p>
-    <w:p>
-      <w:pPr>
-        <w:rPr>
-          <w:rFonts w:ascii="Times New Roman" w:hAnsi="Times New Roman" w:cs="Times New Roman"/>
-        </w:rPr>
-      </w:pPr>
-    </w:p>
-    <w:p>
-      <w:pPr>
-        <w:rPr>
-          <w:rFonts w:ascii="Times New Roman" w:hAnsi="Times New Roman" w:cs="Times New Roman"/>
-        </w:rPr>
-      </w:pPr>
       <w:r>
         <w:rPr>
           <w:rFonts w:ascii="Times New Roman" w:hAnsi="Times New Roman" w:cs="Times New Roman"/>
@@ -476,6 +470,7 @@
     </w:p>
     <w:p>
       <w:pPr>
+        <w:spacing w:line="480" w:lineRule="auto"/>
         <w:ind w:firstLine="720"/>
         <w:rPr>
           <w:rFonts w:ascii="Times New Roman" w:hAnsi="Times New Roman" w:cs="Times New Roman"/>
@@ -581,42 +576,27 @@
     </w:p>
     <w:p>
       <w:pPr>
+        <w:spacing w:line="480" w:lineRule="auto"/>
         <w:ind w:firstLine="720"/>
         <w:rPr>
           <w:rFonts w:ascii="Times New Roman" w:hAnsi="Times New Roman" w:cs="Times New Roman"/>
         </w:rPr>
       </w:pPr>
-    </w:p>
-    <w:p>
-      <w:pPr>
-        <w:ind w:firstLine="720"/>
-        <w:rPr>
-          <w:rFonts w:ascii="Times New Roman" w:hAnsi="Times New Roman" w:cs="Times New Roman"/>
-        </w:rPr>
-      </w:pPr>
-    </w:p>
-    <w:p>
-      <w:pPr>
-        <w:ind w:firstLine="720"/>
-        <w:rPr>
-          <w:rFonts w:ascii="Times New Roman" w:hAnsi="Times New Roman" w:cs="Times New Roman"/>
-        </w:rPr>
-      </w:pPr>
       <w:r>
         <w:rPr>
           <w:rFonts w:ascii="Times New Roman" w:hAnsi="Times New Roman" w:cs="Times New Roman"/>
           <w:noProof/>
         </w:rPr>
         <w:drawing>
-          <wp:anchor distT="0" distB="0" distL="114300" distR="114300" simplePos="0" relativeHeight="251663360" behindDoc="0" locked="0" layoutInCell="1" allowOverlap="1" wp14:anchorId="2A21125F" wp14:editId="7111357B">
+          <wp:anchor distT="0" distB="0" distL="114300" distR="114300" simplePos="0" relativeHeight="251663360" behindDoc="0" locked="0" layoutInCell="1" allowOverlap="1" wp14:anchorId="2A21125F" wp14:editId="56733CD3">
             <wp:simplePos x="0" y="0"/>
             <wp:positionH relativeFrom="column">
               <wp:posOffset>-784225</wp:posOffset>
             </wp:positionH>
             <wp:positionV relativeFrom="paragraph">
-              <wp:posOffset>217950</wp:posOffset>
+              <wp:posOffset>353317</wp:posOffset>
             </wp:positionV>
-            <wp:extent cx="7515339" cy="2377448"/>
+            <wp:extent cx="7515225" cy="2377440"/>
             <wp:effectExtent l="0" t="0" r="3175" b="0"/>
             <wp:wrapNone/>
             <wp:docPr id="10" name="Picture 10" descr="A close up of a computer&#10;&#10;Description automatically generated"/>
@@ -645,7 +625,7 @@
                   <pic:spPr>
                     <a:xfrm>
                       <a:off x="0" y="0"/>
-                      <a:ext cx="7515339" cy="2377448"/>
+                      <a:ext cx="7515225" cy="2377440"/>
                     </a:xfrm>
                     <a:prstGeom prst="rect">
                       <a:avLst/>
@@ -666,6 +646,7 @@
     </w:p>
     <w:p>
       <w:pPr>
+        <w:spacing w:line="480" w:lineRule="auto"/>
         <w:ind w:firstLine="720"/>
         <w:rPr>
           <w:rFonts w:ascii="Times New Roman" w:hAnsi="Times New Roman" w:cs="Times New Roman"/>
@@ -674,6 +655,7 @@
     </w:p>
     <w:p>
       <w:pPr>
+        <w:spacing w:line="480" w:lineRule="auto"/>
         <w:ind w:firstLine="720"/>
         <w:rPr>
           <w:rFonts w:ascii="Times New Roman" w:hAnsi="Times New Roman" w:cs="Times New Roman"/>
@@ -682,6 +664,7 @@
     </w:p>
     <w:p>
       <w:pPr>
+        <w:spacing w:line="480" w:lineRule="auto"/>
         <w:ind w:firstLine="720"/>
         <w:rPr>
           <w:rFonts w:ascii="Times New Roman" w:hAnsi="Times New Roman" w:cs="Times New Roman"/>
@@ -690,6 +673,7 @@
     </w:p>
     <w:p>
       <w:pPr>
+        <w:spacing w:line="480" w:lineRule="auto"/>
         <w:ind w:firstLine="720"/>
         <w:rPr>
           <w:rFonts w:ascii="Times New Roman" w:hAnsi="Times New Roman" w:cs="Times New Roman"/>
@@ -698,6 +682,7 @@
     </w:p>
     <w:p>
       <w:pPr>
+        <w:spacing w:line="480" w:lineRule="auto"/>
         <w:ind w:firstLine="720"/>
         <w:rPr>
           <w:rFonts w:ascii="Times New Roman" w:hAnsi="Times New Roman" w:cs="Times New Roman"/>
@@ -706,6 +691,7 @@
     </w:p>
     <w:p>
       <w:pPr>
+        <w:spacing w:line="480" w:lineRule="auto"/>
         <w:ind w:firstLine="720"/>
         <w:rPr>
           <w:rFonts w:ascii="Times New Roman" w:hAnsi="Times New Roman" w:cs="Times New Roman"/>
@@ -714,70 +700,15 @@
     </w:p>
     <w:p>
       <w:pPr>
-        <w:ind w:firstLine="720"/>
-        <w:rPr>
-          <w:rFonts w:ascii="Times New Roman" w:hAnsi="Times New Roman" w:cs="Times New Roman"/>
-        </w:rPr>
-      </w:pPr>
-    </w:p>
-    <w:p>
-      <w:pPr>
-        <w:ind w:firstLine="720"/>
-        <w:rPr>
-          <w:rFonts w:ascii="Times New Roman" w:hAnsi="Times New Roman" w:cs="Times New Roman"/>
-        </w:rPr>
-      </w:pPr>
-    </w:p>
-    <w:p>
-      <w:pPr>
-        <w:ind w:firstLine="720"/>
-        <w:rPr>
-          <w:rFonts w:ascii="Times New Roman" w:hAnsi="Times New Roman" w:cs="Times New Roman"/>
-        </w:rPr>
-      </w:pPr>
-    </w:p>
-    <w:p>
-      <w:pPr>
-        <w:ind w:firstLine="720"/>
-        <w:rPr>
-          <w:rFonts w:ascii="Times New Roman" w:hAnsi="Times New Roman" w:cs="Times New Roman"/>
-        </w:rPr>
-      </w:pPr>
-    </w:p>
-    <w:p>
-      <w:pPr>
-        <w:ind w:firstLine="720"/>
-        <w:rPr>
-          <w:rFonts w:ascii="Times New Roman" w:hAnsi="Times New Roman" w:cs="Times New Roman"/>
-        </w:rPr>
-      </w:pPr>
-    </w:p>
-    <w:p>
-      <w:pPr>
-        <w:ind w:firstLine="720"/>
-        <w:rPr>
-          <w:rFonts w:ascii="Times New Roman" w:hAnsi="Times New Roman" w:cs="Times New Roman"/>
-        </w:rPr>
-      </w:pPr>
-    </w:p>
-    <w:p>
-      <w:pPr>
-        <w:ind w:firstLine="720"/>
-        <w:rPr>
-          <w:rFonts w:ascii="Times New Roman" w:hAnsi="Times New Roman" w:cs="Times New Roman"/>
-        </w:rPr>
-      </w:pPr>
-    </w:p>
-    <w:p>
-      <w:pPr>
-        <w:ind w:firstLine="720"/>
-        <w:rPr>
-          <w:rFonts w:ascii="Times New Roman" w:hAnsi="Times New Roman" w:cs="Times New Roman"/>
-        </w:rPr>
-      </w:pPr>
-    </w:p>
-    <w:p>
-      <w:pPr>
+        <w:spacing w:line="480" w:lineRule="auto"/>
+        <w:rPr>
+          <w:rFonts w:ascii="Times New Roman" w:hAnsi="Times New Roman" w:cs="Times New Roman"/>
+        </w:rPr>
+      </w:pPr>
+    </w:p>
+    <w:p>
+      <w:pPr>
+        <w:spacing w:line="480" w:lineRule="auto"/>
         <w:jc w:val="center"/>
         <w:rPr>
           <w:rFonts w:ascii="Times New Roman" w:hAnsi="Times New Roman" w:cs="Times New Roman"/>
@@ -799,39 +730,40 @@
         <w:rPr>
           <w:rFonts w:ascii="Times New Roman" w:hAnsi="Times New Roman" w:cs="Times New Roman"/>
         </w:rPr>
-        <w:t xml:space="preserve">for </w:t>
-      </w:r>
-      <w:proofErr w:type="spellStart"/>
-      <w:r>
-        <w:rPr>
-          <w:rFonts w:ascii="Times New Roman" w:hAnsi="Times New Roman" w:cs="Times New Roman"/>
-        </w:rPr>
-        <w:t>the</w:t>
-      </w:r>
-      <w:proofErr w:type="spellEnd"/>
-      <w:r>
-        <w:rPr>
-          <w:rFonts w:ascii="Times New Roman" w:hAnsi="Times New Roman" w:cs="Times New Roman"/>
-        </w:rPr>
-        <w:t xml:space="preserve"> current game variation</w:t>
-      </w:r>
-    </w:p>
-    <w:p>
-      <w:pPr>
-        <w:rPr>
-          <w:rFonts w:ascii="Times New Roman" w:hAnsi="Times New Roman" w:cs="Times New Roman"/>
-        </w:rPr>
-      </w:pPr>
-    </w:p>
-    <w:p>
-      <w:pPr>
-        <w:rPr>
-          <w:rFonts w:ascii="Times New Roman" w:hAnsi="Times New Roman" w:cs="Times New Roman"/>
-        </w:rPr>
-      </w:pPr>
-    </w:p>
-    <w:p>
-      <w:pPr>
+        <w:t>for</w:t>
+      </w:r>
+      <w:r>
+        <w:rPr>
+          <w:rFonts w:ascii="Times New Roman" w:hAnsi="Times New Roman" w:cs="Times New Roman"/>
+        </w:rPr>
+        <w:t xml:space="preserve"> </w:t>
+      </w:r>
+      <w:r>
+        <w:rPr>
+          <w:rFonts w:ascii="Times New Roman" w:hAnsi="Times New Roman" w:cs="Times New Roman"/>
+        </w:rPr>
+        <w:t>current game variation</w:t>
+      </w:r>
+    </w:p>
+    <w:p>
+      <w:pPr>
+        <w:spacing w:line="480" w:lineRule="auto"/>
+        <w:rPr>
+          <w:rFonts w:ascii="Times New Roman" w:hAnsi="Times New Roman" w:cs="Times New Roman"/>
+        </w:rPr>
+      </w:pPr>
+    </w:p>
+    <w:p>
+      <w:pPr>
+        <w:spacing w:line="480" w:lineRule="auto"/>
+        <w:rPr>
+          <w:rFonts w:ascii="Times New Roman" w:hAnsi="Times New Roman" w:cs="Times New Roman"/>
+        </w:rPr>
+      </w:pPr>
+    </w:p>
+    <w:p>
+      <w:pPr>
+        <w:spacing w:line="480" w:lineRule="auto"/>
         <w:rPr>
           <w:rFonts w:ascii="Times New Roman" w:hAnsi="Times New Roman" w:cs="Times New Roman"/>
         </w:rPr>
@@ -845,6 +777,7 @@
     </w:p>
     <w:p>
       <w:pPr>
+        <w:spacing w:line="480" w:lineRule="auto"/>
         <w:rPr>
           <w:rFonts w:ascii="Times New Roman" w:hAnsi="Times New Roman" w:cs="Times New Roman"/>
         </w:rPr>
@@ -914,139 +847,79 @@
     </w:p>
     <w:p>
       <w:pPr>
-        <w:rPr>
-          <w:rFonts w:ascii="Times New Roman" w:hAnsi="Times New Roman" w:cs="Times New Roman"/>
-        </w:rPr>
-      </w:pPr>
-    </w:p>
-    <w:p>
-      <w:pPr>
-        <w:rPr>
-          <w:rFonts w:ascii="Times New Roman" w:hAnsi="Times New Roman" w:cs="Times New Roman"/>
-        </w:rPr>
-      </w:pPr>
-    </w:p>
-    <w:p>
-      <w:pPr>
-        <w:rPr>
-          <w:rFonts w:ascii="Times New Roman" w:hAnsi="Times New Roman" w:cs="Times New Roman"/>
-        </w:rPr>
-      </w:pPr>
-    </w:p>
-    <w:p>
-      <w:pPr>
-        <w:rPr>
-          <w:rFonts w:ascii="Times New Roman" w:hAnsi="Times New Roman" w:cs="Times New Roman"/>
-        </w:rPr>
-      </w:pPr>
-    </w:p>
-    <w:p>
-      <w:pPr>
-        <w:rPr>
-          <w:rFonts w:ascii="Times New Roman" w:hAnsi="Times New Roman" w:cs="Times New Roman"/>
-        </w:rPr>
-      </w:pPr>
-    </w:p>
-    <w:p>
-      <w:pPr>
-        <w:rPr>
-          <w:rFonts w:ascii="Times New Roman" w:hAnsi="Times New Roman" w:cs="Times New Roman"/>
-        </w:rPr>
-      </w:pPr>
-    </w:p>
-    <w:p>
-      <w:pPr>
-        <w:rPr>
-          <w:rFonts w:ascii="Times New Roman" w:hAnsi="Times New Roman" w:cs="Times New Roman"/>
-        </w:rPr>
-      </w:pPr>
-    </w:p>
-    <w:p>
-      <w:pPr>
-        <w:rPr>
-          <w:rFonts w:ascii="Times New Roman" w:hAnsi="Times New Roman" w:cs="Times New Roman"/>
-        </w:rPr>
-      </w:pPr>
-    </w:p>
-    <w:p>
-      <w:pPr>
-        <w:rPr>
-          <w:rFonts w:ascii="Times New Roman" w:hAnsi="Times New Roman" w:cs="Times New Roman"/>
-        </w:rPr>
-      </w:pPr>
-    </w:p>
-    <w:p>
-      <w:pPr>
-        <w:rPr>
-          <w:rFonts w:ascii="Times New Roman" w:hAnsi="Times New Roman" w:cs="Times New Roman"/>
-        </w:rPr>
-      </w:pPr>
-    </w:p>
-    <w:p>
-      <w:pPr>
-        <w:rPr>
-          <w:rFonts w:ascii="Times New Roman" w:hAnsi="Times New Roman" w:cs="Times New Roman"/>
-        </w:rPr>
-      </w:pPr>
-    </w:p>
-    <w:p>
-      <w:pPr>
-        <w:rPr>
-          <w:rFonts w:ascii="Times New Roman" w:hAnsi="Times New Roman" w:cs="Times New Roman"/>
-        </w:rPr>
-      </w:pPr>
-    </w:p>
-    <w:p>
-      <w:pPr>
-        <w:rPr>
-          <w:rFonts w:ascii="Times New Roman" w:hAnsi="Times New Roman" w:cs="Times New Roman"/>
-        </w:rPr>
-      </w:pPr>
-    </w:p>
-    <w:p>
-      <w:pPr>
-        <w:rPr>
-          <w:rFonts w:ascii="Times New Roman" w:hAnsi="Times New Roman" w:cs="Times New Roman"/>
-        </w:rPr>
-      </w:pPr>
-    </w:p>
-    <w:p>
-      <w:pPr>
-        <w:rPr>
-          <w:rFonts w:ascii="Times New Roman" w:hAnsi="Times New Roman" w:cs="Times New Roman"/>
-        </w:rPr>
-      </w:pPr>
-    </w:p>
-    <w:p>
-      <w:pPr>
-        <w:rPr>
-          <w:rFonts w:ascii="Times New Roman" w:hAnsi="Times New Roman" w:cs="Times New Roman"/>
-        </w:rPr>
-      </w:pPr>
-    </w:p>
-    <w:p>
-      <w:pPr>
-        <w:rPr>
-          <w:rFonts w:ascii="Times New Roman" w:hAnsi="Times New Roman" w:cs="Times New Roman"/>
-        </w:rPr>
-      </w:pPr>
-    </w:p>
-    <w:p>
-      <w:pPr>
-        <w:rPr>
-          <w:rFonts w:ascii="Times New Roman" w:hAnsi="Times New Roman" w:cs="Times New Roman"/>
-        </w:rPr>
-      </w:pPr>
-    </w:p>
-    <w:p>
-      <w:pPr>
-        <w:rPr>
-          <w:rFonts w:ascii="Times New Roman" w:hAnsi="Times New Roman" w:cs="Times New Roman"/>
-        </w:rPr>
-      </w:pPr>
-    </w:p>
-    <w:p>
-      <w:pPr>
+        <w:spacing w:line="480" w:lineRule="auto"/>
+        <w:rPr>
+          <w:rFonts w:ascii="Times New Roman" w:hAnsi="Times New Roman" w:cs="Times New Roman"/>
+        </w:rPr>
+      </w:pPr>
+    </w:p>
+    <w:p>
+      <w:pPr>
+        <w:spacing w:line="480" w:lineRule="auto"/>
+        <w:rPr>
+          <w:rFonts w:ascii="Times New Roman" w:hAnsi="Times New Roman" w:cs="Times New Roman"/>
+        </w:rPr>
+      </w:pPr>
+    </w:p>
+    <w:p>
+      <w:pPr>
+        <w:spacing w:line="480" w:lineRule="auto"/>
+        <w:rPr>
+          <w:rFonts w:ascii="Times New Roman" w:hAnsi="Times New Roman" w:cs="Times New Roman"/>
+        </w:rPr>
+      </w:pPr>
+    </w:p>
+    <w:p>
+      <w:pPr>
+        <w:spacing w:line="480" w:lineRule="auto"/>
+        <w:rPr>
+          <w:rFonts w:ascii="Times New Roman" w:hAnsi="Times New Roman" w:cs="Times New Roman"/>
+        </w:rPr>
+      </w:pPr>
+    </w:p>
+    <w:p>
+      <w:pPr>
+        <w:spacing w:line="480" w:lineRule="auto"/>
+        <w:rPr>
+          <w:rFonts w:ascii="Times New Roman" w:hAnsi="Times New Roman" w:cs="Times New Roman"/>
+        </w:rPr>
+      </w:pPr>
+    </w:p>
+    <w:p>
+      <w:pPr>
+        <w:spacing w:line="480" w:lineRule="auto"/>
+        <w:rPr>
+          <w:rFonts w:ascii="Times New Roman" w:hAnsi="Times New Roman" w:cs="Times New Roman"/>
+        </w:rPr>
+      </w:pPr>
+    </w:p>
+    <w:p>
+      <w:pPr>
+        <w:spacing w:line="480" w:lineRule="auto"/>
+        <w:rPr>
+          <w:rFonts w:ascii="Times New Roman" w:hAnsi="Times New Roman" w:cs="Times New Roman"/>
+        </w:rPr>
+      </w:pPr>
+    </w:p>
+    <w:p>
+      <w:pPr>
+        <w:spacing w:line="480" w:lineRule="auto"/>
+        <w:rPr>
+          <w:rFonts w:ascii="Times New Roman" w:hAnsi="Times New Roman" w:cs="Times New Roman"/>
+        </w:rPr>
+      </w:pPr>
+    </w:p>
+    <w:p>
+      <w:pPr>
+        <w:spacing w:line="480" w:lineRule="auto"/>
+        <w:rPr>
+          <w:rFonts w:ascii="Times New Roman" w:hAnsi="Times New Roman" w:cs="Times New Roman"/>
+        </w:rPr>
+      </w:pPr>
+    </w:p>
+    <w:p>
+      <w:pPr>
+        <w:spacing w:line="480" w:lineRule="auto"/>
         <w:rPr>
           <w:rFonts w:ascii="Times New Roman" w:hAnsi="Times New Roman" w:cs="Times New Roman"/>
         </w:rPr>
@@ -1057,13 +930,13 @@
           <w:noProof/>
         </w:rPr>
         <w:drawing>
-          <wp:anchor distT="0" distB="0" distL="114300" distR="114300" simplePos="0" relativeHeight="251662336" behindDoc="0" locked="0" layoutInCell="1" allowOverlap="1" wp14:anchorId="24A3817D" wp14:editId="0D55BF96">
+          <wp:anchor distT="0" distB="0" distL="114300" distR="114300" simplePos="0" relativeHeight="251662336" behindDoc="0" locked="0" layoutInCell="1" allowOverlap="1" wp14:anchorId="24A3817D" wp14:editId="1207C2EC">
             <wp:simplePos x="0" y="0"/>
             <wp:positionH relativeFrom="column">
               <wp:posOffset>-636270</wp:posOffset>
             </wp:positionH>
             <wp:positionV relativeFrom="paragraph">
-              <wp:posOffset>209759</wp:posOffset>
+              <wp:posOffset>205078</wp:posOffset>
             </wp:positionV>
             <wp:extent cx="7117996" cy="4154317"/>
             <wp:effectExtent l="0" t="0" r="0" b="0"/>
@@ -1115,167 +988,87 @@
     </w:p>
     <w:p>
       <w:pPr>
-        <w:rPr>
-          <w:rFonts w:ascii="Times New Roman" w:hAnsi="Times New Roman" w:cs="Times New Roman"/>
-        </w:rPr>
-      </w:pPr>
-    </w:p>
-    <w:p>
-      <w:pPr>
-        <w:rPr>
-          <w:rFonts w:ascii="Times New Roman" w:hAnsi="Times New Roman" w:cs="Times New Roman"/>
-        </w:rPr>
-      </w:pPr>
-    </w:p>
-    <w:p>
-      <w:pPr>
-        <w:rPr>
-          <w:rFonts w:ascii="Times New Roman" w:hAnsi="Times New Roman" w:cs="Times New Roman"/>
-        </w:rPr>
-      </w:pPr>
-    </w:p>
-    <w:p>
-      <w:pPr>
-        <w:rPr>
-          <w:rFonts w:ascii="Times New Roman" w:hAnsi="Times New Roman" w:cs="Times New Roman"/>
-        </w:rPr>
-      </w:pPr>
-    </w:p>
-    <w:p>
-      <w:pPr>
-        <w:rPr>
-          <w:rFonts w:ascii="Times New Roman" w:hAnsi="Times New Roman" w:cs="Times New Roman"/>
-        </w:rPr>
-      </w:pPr>
-    </w:p>
-    <w:p>
-      <w:pPr>
-        <w:rPr>
-          <w:rFonts w:ascii="Times New Roman" w:hAnsi="Times New Roman" w:cs="Times New Roman"/>
-        </w:rPr>
-      </w:pPr>
-    </w:p>
-    <w:p>
-      <w:pPr>
-        <w:rPr>
-          <w:rFonts w:ascii="Times New Roman" w:hAnsi="Times New Roman" w:cs="Times New Roman"/>
-        </w:rPr>
-      </w:pPr>
-    </w:p>
-    <w:p>
-      <w:pPr>
-        <w:rPr>
-          <w:rFonts w:ascii="Times New Roman" w:hAnsi="Times New Roman" w:cs="Times New Roman"/>
-        </w:rPr>
-      </w:pPr>
-    </w:p>
-    <w:p>
-      <w:pPr>
-        <w:rPr>
-          <w:rFonts w:ascii="Times New Roman" w:hAnsi="Times New Roman" w:cs="Times New Roman"/>
-        </w:rPr>
-      </w:pPr>
-    </w:p>
-    <w:p>
-      <w:pPr>
-        <w:rPr>
-          <w:rFonts w:ascii="Times New Roman" w:hAnsi="Times New Roman" w:cs="Times New Roman"/>
-        </w:rPr>
-      </w:pPr>
-    </w:p>
-    <w:p>
-      <w:pPr>
-        <w:rPr>
-          <w:rFonts w:ascii="Times New Roman" w:hAnsi="Times New Roman" w:cs="Times New Roman"/>
-        </w:rPr>
-      </w:pPr>
-    </w:p>
-    <w:p>
-      <w:pPr>
-        <w:rPr>
-          <w:rFonts w:ascii="Times New Roman" w:hAnsi="Times New Roman" w:cs="Times New Roman"/>
-        </w:rPr>
-      </w:pPr>
-    </w:p>
-    <w:p>
-      <w:pPr>
-        <w:rPr>
-          <w:rFonts w:ascii="Times New Roman" w:hAnsi="Times New Roman" w:cs="Times New Roman"/>
-        </w:rPr>
-      </w:pPr>
-    </w:p>
-    <w:p>
-      <w:pPr>
-        <w:rPr>
-          <w:rFonts w:ascii="Times New Roman" w:hAnsi="Times New Roman" w:cs="Times New Roman"/>
-        </w:rPr>
-      </w:pPr>
-    </w:p>
-    <w:p>
-      <w:pPr>
-        <w:rPr>
-          <w:rFonts w:ascii="Times New Roman" w:hAnsi="Times New Roman" w:cs="Times New Roman"/>
-        </w:rPr>
-      </w:pPr>
-    </w:p>
-    <w:p>
-      <w:pPr>
-        <w:rPr>
-          <w:rFonts w:ascii="Times New Roman" w:hAnsi="Times New Roman" w:cs="Times New Roman"/>
-        </w:rPr>
-      </w:pPr>
-    </w:p>
-    <w:p>
-      <w:pPr>
-        <w:rPr>
-          <w:rFonts w:ascii="Times New Roman" w:hAnsi="Times New Roman" w:cs="Times New Roman"/>
-        </w:rPr>
-      </w:pPr>
-    </w:p>
-    <w:p>
-      <w:pPr>
-        <w:rPr>
-          <w:rFonts w:ascii="Times New Roman" w:hAnsi="Times New Roman" w:cs="Times New Roman"/>
-        </w:rPr>
-      </w:pPr>
-    </w:p>
-    <w:p>
-      <w:pPr>
-        <w:rPr>
-          <w:rFonts w:ascii="Times New Roman" w:hAnsi="Times New Roman" w:cs="Times New Roman"/>
-        </w:rPr>
-      </w:pPr>
-    </w:p>
-    <w:p>
-      <w:pPr>
-        <w:rPr>
-          <w:rFonts w:ascii="Times New Roman" w:hAnsi="Times New Roman" w:cs="Times New Roman"/>
-        </w:rPr>
-      </w:pPr>
-    </w:p>
-    <w:p>
-      <w:pPr>
-        <w:rPr>
-          <w:rFonts w:ascii="Times New Roman" w:hAnsi="Times New Roman" w:cs="Times New Roman"/>
-        </w:rPr>
-      </w:pPr>
-    </w:p>
-    <w:p>
-      <w:pPr>
-        <w:rPr>
-          <w:rFonts w:ascii="Times New Roman" w:hAnsi="Times New Roman" w:cs="Times New Roman"/>
-        </w:rPr>
-      </w:pPr>
-    </w:p>
-    <w:p>
-      <w:pPr>
-        <w:rPr>
-          <w:rFonts w:ascii="Times New Roman" w:hAnsi="Times New Roman" w:cs="Times New Roman"/>
-        </w:rPr>
-      </w:pPr>
-    </w:p>
-    <w:p>
-      <w:pPr>
+        <w:spacing w:line="480" w:lineRule="auto"/>
+        <w:rPr>
+          <w:rFonts w:ascii="Times New Roman" w:hAnsi="Times New Roman" w:cs="Times New Roman"/>
+        </w:rPr>
+      </w:pPr>
+    </w:p>
+    <w:p>
+      <w:pPr>
+        <w:spacing w:line="480" w:lineRule="auto"/>
+        <w:rPr>
+          <w:rFonts w:ascii="Times New Roman" w:hAnsi="Times New Roman" w:cs="Times New Roman"/>
+        </w:rPr>
+      </w:pPr>
+    </w:p>
+    <w:p>
+      <w:pPr>
+        <w:spacing w:line="480" w:lineRule="auto"/>
+        <w:rPr>
+          <w:rFonts w:ascii="Times New Roman" w:hAnsi="Times New Roman" w:cs="Times New Roman"/>
+        </w:rPr>
+      </w:pPr>
+    </w:p>
+    <w:p>
+      <w:pPr>
+        <w:spacing w:line="480" w:lineRule="auto"/>
+        <w:rPr>
+          <w:rFonts w:ascii="Times New Roman" w:hAnsi="Times New Roman" w:cs="Times New Roman"/>
+        </w:rPr>
+      </w:pPr>
+    </w:p>
+    <w:p>
+      <w:pPr>
+        <w:spacing w:line="480" w:lineRule="auto"/>
+        <w:rPr>
+          <w:rFonts w:ascii="Times New Roman" w:hAnsi="Times New Roman" w:cs="Times New Roman"/>
+        </w:rPr>
+      </w:pPr>
+    </w:p>
+    <w:p>
+      <w:pPr>
+        <w:spacing w:line="480" w:lineRule="auto"/>
+        <w:rPr>
+          <w:rFonts w:ascii="Times New Roman" w:hAnsi="Times New Roman" w:cs="Times New Roman"/>
+        </w:rPr>
+      </w:pPr>
+    </w:p>
+    <w:p>
+      <w:pPr>
+        <w:spacing w:line="480" w:lineRule="auto"/>
+        <w:rPr>
+          <w:rFonts w:ascii="Times New Roman" w:hAnsi="Times New Roman" w:cs="Times New Roman"/>
+        </w:rPr>
+      </w:pPr>
+    </w:p>
+    <w:p>
+      <w:pPr>
+        <w:spacing w:line="480" w:lineRule="auto"/>
+        <w:rPr>
+          <w:rFonts w:ascii="Times New Roman" w:hAnsi="Times New Roman" w:cs="Times New Roman"/>
+        </w:rPr>
+      </w:pPr>
+    </w:p>
+    <w:p>
+      <w:pPr>
+        <w:spacing w:line="480" w:lineRule="auto"/>
+        <w:rPr>
+          <w:rFonts w:ascii="Times New Roman" w:hAnsi="Times New Roman" w:cs="Times New Roman"/>
+        </w:rPr>
+      </w:pPr>
+    </w:p>
+    <w:p>
+      <w:pPr>
+        <w:spacing w:line="480" w:lineRule="auto"/>
+        <w:rPr>
+          <w:rFonts w:ascii="Times New Roman" w:hAnsi="Times New Roman" w:cs="Times New Roman"/>
+        </w:rPr>
+      </w:pPr>
+    </w:p>
+    <w:p>
+      <w:pPr>
+        <w:spacing w:line="480" w:lineRule="auto"/>
         <w:rPr>
           <w:rFonts w:ascii="Times New Roman" w:hAnsi="Times New Roman" w:cs="Times New Roman"/>
         </w:rPr>
@@ -1288,6 +1081,14 @@
           <w:rFonts w:ascii="Times New Roman" w:hAnsi="Times New Roman" w:cs="Times New Roman"/>
         </w:rPr>
       </w:pPr>
+    </w:p>
+    <w:p>
+      <w:pPr>
+        <w:jc w:val="center"/>
+        <w:rPr>
+          <w:rFonts w:ascii="Times New Roman" w:hAnsi="Times New Roman" w:cs="Times New Roman"/>
+        </w:rPr>
+      </w:pPr>
       <w:r>
         <w:rPr>
           <w:rFonts w:ascii="Times New Roman" w:hAnsi="Times New Roman" w:cs="Times New Roman"/>
@@ -1309,6 +1110,7 @@
     </w:p>
     <w:p>
       <w:pPr>
+        <w:spacing w:line="480" w:lineRule="auto"/>
         <w:rPr>
           <w:rFonts w:ascii="Times New Roman" w:hAnsi="Times New Roman" w:cs="Times New Roman"/>
         </w:rPr>
@@ -1325,7 +1127,1546 @@
         </w:rPr>
         <w:lastRenderedPageBreak/>
         <w:tab/>
-        <w:t xml:space="preserve">The Markov matrices were </w:t>
+      </w:r>
+      <w:r>
+        <w:rPr>
+          <w:rFonts w:ascii="Times New Roman" w:hAnsi="Times New Roman" w:cs="Times New Roman"/>
+        </w:rPr>
+        <w:t xml:space="preserve">Let P be a matrix equal to the transition matrix with the last row and column removed. </w:t>
+      </w:r>
+      <w:r>
+        <w:rPr>
+          <w:rFonts w:ascii="Times New Roman" w:hAnsi="Times New Roman" w:cs="Times New Roman"/>
+        </w:rPr>
+        <w:t xml:space="preserve">The Markov matrices </w:t>
+      </w:r>
+      <w:r>
+        <w:rPr>
+          <w:rFonts w:ascii="Times New Roman" w:hAnsi="Times New Roman" w:cs="Times New Roman"/>
+        </w:rPr>
+        <w:t xml:space="preserve">in Figure 3 were computed by raising </w:t>
+      </w:r>
+      <m:oMath>
+        <m:r>
+          <w:rPr>
+            <w:rFonts w:ascii="Cambria Math" w:hAnsi="Cambria Math" w:cs="Times New Roman"/>
+          </w:rPr>
+          <m:t>P</m:t>
+        </m:r>
+      </m:oMath>
+      <w:r>
+        <w:rPr>
+          <w:rFonts w:ascii="Times New Roman" w:hAnsi="Times New Roman" w:cs="Times New Roman"/>
+        </w:rPr>
+        <w:t xml:space="preserve"> to the power of the step number.</w:t>
+      </w:r>
+    </w:p>
+    <w:p>
+      <w:pPr>
+        <w:spacing w:line="480" w:lineRule="auto"/>
+        <w:rPr>
+          <w:rFonts w:ascii="Times New Roman" w:hAnsi="Times New Roman" w:cs="Times New Roman"/>
+        </w:rPr>
+      </w:pPr>
+    </w:p>
+    <w:p>
+      <w:pPr>
+        <w:spacing w:line="480" w:lineRule="auto"/>
+        <w:jc w:val="center"/>
+        <w:rPr>
+          <w:rFonts w:ascii="Times New Roman" w:eastAsiaTheme="minorEastAsia" w:hAnsi="Times New Roman" w:cs="Times New Roman"/>
+        </w:rPr>
+      </w:pPr>
+      <m:oMathPara>
+        <m:oMath>
+          <m:r>
+            <w:rPr>
+              <w:rFonts w:ascii="Cambria Math" w:hAnsi="Cambria Math" w:cs="Times New Roman"/>
+            </w:rPr>
+            <m:t>Markov matrix @ step n=</m:t>
+          </m:r>
+          <m:sSup>
+            <m:sSupPr>
+              <m:ctrlPr>
+                <w:rPr>
+                  <w:rFonts w:ascii="Cambria Math" w:hAnsi="Cambria Math" w:cs="Times New Roman"/>
+                  <w:i/>
+                </w:rPr>
+              </m:ctrlPr>
+            </m:sSupPr>
+            <m:e>
+              <m:r>
+                <w:rPr>
+                  <w:rFonts w:ascii="Cambria Math" w:hAnsi="Cambria Math" w:cs="Times New Roman"/>
+                </w:rPr>
+                <m:t>P</m:t>
+              </m:r>
+            </m:e>
+            <m:sup>
+              <m:r>
+                <w:rPr>
+                  <w:rFonts w:ascii="Cambria Math" w:hAnsi="Cambria Math" w:cs="Times New Roman"/>
+                </w:rPr>
+                <m:t>n</m:t>
+              </m:r>
+            </m:sup>
+          </m:sSup>
+        </m:oMath>
+      </m:oMathPara>
+    </w:p>
+    <w:p>
+      <w:pPr>
+        <w:spacing w:line="480" w:lineRule="auto"/>
+        <w:rPr>
+          <w:rFonts w:ascii="Times New Roman" w:hAnsi="Times New Roman" w:cs="Times New Roman"/>
+        </w:rPr>
+      </w:pPr>
+    </w:p>
+    <w:p>
+      <w:pPr>
+        <w:spacing w:line="480" w:lineRule="auto"/>
+        <w:rPr>
+          <w:rFonts w:ascii="Times New Roman" w:hAnsi="Times New Roman" w:cs="Times New Roman"/>
+        </w:rPr>
+      </w:pPr>
+      <w:r>
+        <w:rPr>
+          <w:rFonts w:ascii="Times New Roman" w:hAnsi="Times New Roman" w:cs="Times New Roman"/>
+        </w:rPr>
+        <w:tab/>
+      </w:r>
+      <w:r>
+        <w:rPr>
+          <w:rFonts w:ascii="Times New Roman" w:hAnsi="Times New Roman" w:cs="Times New Roman"/>
+        </w:rPr>
+        <w:t xml:space="preserve">If the player started at square 0, </w:t>
+      </w:r>
+      <w:r>
+        <w:rPr>
+          <w:rFonts w:ascii="Times New Roman" w:hAnsi="Times New Roman" w:cs="Times New Roman"/>
+        </w:rPr>
+        <w:t xml:space="preserve">you would expect that </w:t>
+      </w:r>
+      <w:r>
+        <w:rPr>
+          <w:rFonts w:ascii="Times New Roman" w:hAnsi="Times New Roman" w:cs="Times New Roman"/>
+        </w:rPr>
+        <w:t>after two turns the player could not possibly be on square 1 since the minimum sum of two dice rolls is 2.</w:t>
+      </w:r>
+      <w:r>
+        <w:rPr>
+          <w:rFonts w:ascii="Times New Roman" w:hAnsi="Times New Roman" w:cs="Times New Roman"/>
+        </w:rPr>
+        <w:t xml:space="preserve"> </w:t>
+      </w:r>
+      <w:r>
+        <w:rPr>
+          <w:rFonts w:ascii="Times New Roman" w:hAnsi="Times New Roman" w:cs="Times New Roman"/>
+        </w:rPr>
+        <w:t xml:space="preserve">At step 2 of the Markov chain, you find that there is zero probability of being on square one if the player started on square 0; the value at row = 0, col = 1 is 0. </w:t>
+      </w:r>
+      <w:r>
+        <w:rPr>
+          <w:rFonts w:ascii="Times New Roman" w:hAnsi="Times New Roman" w:cs="Times New Roman"/>
+        </w:rPr>
+        <w:t>At step 25</w:t>
+      </w:r>
+      <w:r>
+        <w:rPr>
+          <w:rFonts w:ascii="Times New Roman" w:hAnsi="Times New Roman" w:cs="Times New Roman"/>
+        </w:rPr>
+        <w:t>,</w:t>
+      </w:r>
+      <w:r>
+        <w:rPr>
+          <w:rFonts w:ascii="Times New Roman" w:hAnsi="Times New Roman" w:cs="Times New Roman"/>
+        </w:rPr>
+        <w:t xml:space="preserve"> </w:t>
+      </w:r>
+      <w:r>
+        <w:rPr>
+          <w:rFonts w:ascii="Times New Roman" w:hAnsi="Times New Roman" w:cs="Times New Roman"/>
+        </w:rPr>
+        <w:t xml:space="preserve">you find there is still a </w:t>
+      </w:r>
+      <w:r>
+        <w:rPr>
+          <w:rFonts w:ascii="Times New Roman" w:hAnsi="Times New Roman" w:cs="Times New Roman"/>
+        </w:rPr>
+        <w:t xml:space="preserve">lingering </w:t>
+      </w:r>
+      <w:r>
+        <w:rPr>
+          <w:rFonts w:ascii="Times New Roman" w:hAnsi="Times New Roman" w:cs="Times New Roman"/>
+        </w:rPr>
+        <w:t>probability that the player will be at a square located before the 4 consecutive snakes. This is due to the player getting sent back to one of the beginning squares after landing on a snake.</w:t>
+      </w:r>
+    </w:p>
+    <w:p>
+      <w:pPr>
+        <w:spacing w:line="480" w:lineRule="auto"/>
+        <w:rPr>
+          <w:rFonts w:ascii="Times New Roman" w:hAnsi="Times New Roman" w:cs="Times New Roman"/>
+        </w:rPr>
+      </w:pPr>
+      <w:r>
+        <w:rPr>
+          <w:rFonts w:ascii="Times New Roman" w:hAnsi="Times New Roman" w:cs="Times New Roman"/>
+          <w:noProof/>
+        </w:rPr>
+        <w:drawing>
+          <wp:anchor distT="0" distB="0" distL="114300" distR="114300" simplePos="0" relativeHeight="251664384" behindDoc="0" locked="0" layoutInCell="1" allowOverlap="1" wp14:anchorId="68E51305" wp14:editId="35BE5F65">
+            <wp:simplePos x="0" y="0"/>
+            <wp:positionH relativeFrom="column">
+              <wp:posOffset>-735839</wp:posOffset>
+            </wp:positionH>
+            <wp:positionV relativeFrom="paragraph">
+              <wp:posOffset>342346</wp:posOffset>
+            </wp:positionV>
+            <wp:extent cx="7402749" cy="2763376"/>
+            <wp:effectExtent l="0" t="0" r="1905" b="5715"/>
+            <wp:wrapNone/>
+            <wp:docPr id="11" name="Picture 11" descr="A screenshot of a computer&#10;&#10;Description automatically generated"/>
+            <wp:cNvGraphicFramePr>
+              <a:graphicFrameLocks xmlns:a="http://schemas.openxmlformats.org/drawingml/2006/main" noChangeAspect="1"/>
+            </wp:cNvGraphicFramePr>
+            <a:graphic xmlns:a="http://schemas.openxmlformats.org/drawingml/2006/main">
+              <a:graphicData uri="http://schemas.openxmlformats.org/drawingml/2006/picture">
+                <pic:pic xmlns:pic="http://schemas.openxmlformats.org/drawingml/2006/picture">
+                  <pic:nvPicPr>
+                    <pic:cNvPr id="11" name="Screen Shot 2020-02-16 at 6.58.29 PM.png"/>
+                    <pic:cNvPicPr/>
+                  </pic:nvPicPr>
+                  <pic:blipFill>
+                    <a:blip r:embed="rId10" cstate="print">
+                      <a:extLst>
+                        <a:ext uri="{28A0092B-C50C-407E-A947-70E740481C1C}">
+                          <a14:useLocalDpi xmlns:a14="http://schemas.microsoft.com/office/drawing/2010/main" val="0"/>
+                        </a:ext>
+                      </a:extLst>
+                    </a:blip>
+                    <a:stretch>
+                      <a:fillRect/>
+                    </a:stretch>
+                  </pic:blipFill>
+                  <pic:spPr>
+                    <a:xfrm>
+                      <a:off x="0" y="0"/>
+                      <a:ext cx="7402749" cy="2763376"/>
+                    </a:xfrm>
+                    <a:prstGeom prst="rect">
+                      <a:avLst/>
+                    </a:prstGeom>
+                  </pic:spPr>
+                </pic:pic>
+              </a:graphicData>
+            </a:graphic>
+            <wp14:sizeRelH relativeFrom="page">
+              <wp14:pctWidth>0</wp14:pctWidth>
+            </wp14:sizeRelH>
+            <wp14:sizeRelV relativeFrom="page">
+              <wp14:pctHeight>0</wp14:pctHeight>
+            </wp14:sizeRelV>
+          </wp:anchor>
+        </w:drawing>
+      </w:r>
+    </w:p>
+    <w:p>
+      <w:pPr>
+        <w:spacing w:line="480" w:lineRule="auto"/>
+        <w:rPr>
+          <w:rFonts w:ascii="Times New Roman" w:hAnsi="Times New Roman" w:cs="Times New Roman"/>
+        </w:rPr>
+      </w:pPr>
+    </w:p>
+    <w:p>
+      <w:pPr>
+        <w:spacing w:line="480" w:lineRule="auto"/>
+        <w:rPr>
+          <w:rFonts w:ascii="Times New Roman" w:hAnsi="Times New Roman" w:cs="Times New Roman"/>
+        </w:rPr>
+      </w:pPr>
+    </w:p>
+    <w:p>
+      <w:pPr>
+        <w:spacing w:line="480" w:lineRule="auto"/>
+        <w:rPr>
+          <w:rFonts w:ascii="Times New Roman" w:hAnsi="Times New Roman" w:cs="Times New Roman"/>
+        </w:rPr>
+      </w:pPr>
+    </w:p>
+    <w:p>
+      <w:pPr>
+        <w:spacing w:line="480" w:lineRule="auto"/>
+        <w:rPr>
+          <w:rFonts w:ascii="Times New Roman" w:hAnsi="Times New Roman" w:cs="Times New Roman"/>
+        </w:rPr>
+      </w:pPr>
+    </w:p>
+    <w:p>
+      <w:pPr>
+        <w:spacing w:line="480" w:lineRule="auto"/>
+        <w:rPr>
+          <w:rFonts w:ascii="Times New Roman" w:hAnsi="Times New Roman" w:cs="Times New Roman"/>
+        </w:rPr>
+      </w:pPr>
+    </w:p>
+    <w:p>
+      <w:pPr>
+        <w:spacing w:line="480" w:lineRule="auto"/>
+        <w:rPr>
+          <w:rFonts w:ascii="Times New Roman" w:hAnsi="Times New Roman" w:cs="Times New Roman"/>
+        </w:rPr>
+      </w:pPr>
+    </w:p>
+    <w:p>
+      <w:pPr>
+        <w:spacing w:line="480" w:lineRule="auto"/>
+        <w:rPr>
+          <w:rFonts w:ascii="Times New Roman" w:hAnsi="Times New Roman" w:cs="Times New Roman"/>
+        </w:rPr>
+      </w:pPr>
+    </w:p>
+    <w:p>
+      <w:pPr>
+        <w:spacing w:line="480" w:lineRule="auto"/>
+        <w:rPr>
+          <w:rFonts w:ascii="Times New Roman" w:hAnsi="Times New Roman" w:cs="Times New Roman"/>
+        </w:rPr>
+      </w:pPr>
+    </w:p>
+    <w:p>
+      <w:pPr>
+        <w:spacing w:line="480" w:lineRule="auto"/>
+        <w:jc w:val="center"/>
+        <w:rPr>
+          <w:rFonts w:ascii="Times New Roman" w:hAnsi="Times New Roman" w:cs="Times New Roman"/>
+        </w:rPr>
+      </w:pPr>
+      <w:r>
+        <w:rPr>
+          <w:rFonts w:ascii="Times New Roman" w:hAnsi="Times New Roman" w:cs="Times New Roman"/>
+        </w:rPr>
+        <w:t xml:space="preserve">Figure 4. </w:t>
+      </w:r>
+      <w:r>
+        <w:rPr>
+          <w:rFonts w:ascii="Times New Roman" w:hAnsi="Times New Roman" w:cs="Times New Roman"/>
+        </w:rPr>
+        <w:t>Eigenvalues and eigenvectors of the transition matrix</w:t>
+      </w:r>
+    </w:p>
+    <w:p>
+      <w:pPr>
+        <w:spacing w:line="480" w:lineRule="auto"/>
+        <w:rPr>
+          <w:rFonts w:ascii="Times New Roman" w:hAnsi="Times New Roman" w:cs="Times New Roman"/>
+        </w:rPr>
+      </w:pPr>
+    </w:p>
+    <w:p>
+      <w:pPr>
+        <w:spacing w:line="480" w:lineRule="auto"/>
+        <w:rPr>
+          <w:rFonts w:ascii="Times New Roman" w:hAnsi="Times New Roman" w:cs="Times New Roman"/>
+        </w:rPr>
+      </w:pPr>
+      <w:r>
+        <w:rPr>
+          <w:rFonts w:ascii="Times New Roman" w:hAnsi="Times New Roman" w:cs="Times New Roman"/>
+        </w:rPr>
+        <w:lastRenderedPageBreak/>
+        <w:tab/>
+        <w:t xml:space="preserve">The eigenvalues and eigenvectors in Figure 4 were calculated using NumPy. </w:t>
+      </w:r>
+      <w:r>
+        <w:rPr>
+          <w:rFonts w:ascii="Times New Roman" w:hAnsi="Times New Roman" w:cs="Times New Roman"/>
+        </w:rPr>
+        <w:t>Probability matrices always have an eigenvalue of 1 due to their rows summing to 0.</w:t>
+      </w:r>
+      <w:r>
+        <w:rPr>
+          <w:rFonts w:ascii="Times New Roman" w:hAnsi="Times New Roman" w:cs="Times New Roman"/>
+        </w:rPr>
+        <w:t xml:space="preserve"> </w:t>
+      </w:r>
+      <w:r>
+        <w:rPr>
+          <w:rFonts w:ascii="Times New Roman" w:hAnsi="Times New Roman" w:cs="Times New Roman"/>
+        </w:rPr>
+        <w:t>Let</w:t>
+      </w:r>
+      <w:r>
+        <w:rPr>
+          <w:rFonts w:ascii="Times New Roman" w:hAnsi="Times New Roman" w:cs="Times New Roman"/>
+        </w:rPr>
+        <w:t xml:space="preserve"> </w:t>
+      </w:r>
+      <m:oMath>
+        <m:r>
+          <w:rPr>
+            <w:rFonts w:ascii="Cambria Math" w:hAnsi="Cambria Math" w:cs="Times New Roman"/>
+          </w:rPr>
+          <m:t>v</m:t>
+        </m:r>
+      </m:oMath>
+      <w:r>
+        <w:rPr>
+          <w:rFonts w:ascii="Times New Roman" w:eastAsiaTheme="minorEastAsia" w:hAnsi="Times New Roman" w:cs="Times New Roman"/>
+        </w:rPr>
+        <w:t xml:space="preserve"> </w:t>
+      </w:r>
+      <w:r>
+        <w:rPr>
+          <w:rFonts w:ascii="Times New Roman" w:eastAsiaTheme="minorEastAsia" w:hAnsi="Times New Roman" w:cs="Times New Roman"/>
+        </w:rPr>
+        <w:t>be</w:t>
+      </w:r>
+      <w:r>
+        <w:rPr>
+          <w:rFonts w:ascii="Times New Roman" w:eastAsiaTheme="minorEastAsia" w:hAnsi="Times New Roman" w:cs="Times New Roman"/>
+        </w:rPr>
+        <w:t xml:space="preserve"> an eigenvector of </w:t>
+      </w:r>
+      <w:r>
+        <w:rPr>
+          <w:rFonts w:ascii="Times New Roman" w:eastAsiaTheme="minorEastAsia" w:hAnsi="Times New Roman" w:cs="Times New Roman"/>
+        </w:rPr>
+        <w:t xml:space="preserve">probability matrix </w:t>
+      </w:r>
+      <m:oMath>
+        <m:r>
+          <w:rPr>
+            <w:rFonts w:ascii="Cambria Math" w:eastAsiaTheme="minorEastAsia" w:hAnsi="Cambria Math" w:cs="Times New Roman"/>
+          </w:rPr>
+          <m:t>A</m:t>
+        </m:r>
+      </m:oMath>
+      <w:r>
+        <w:rPr>
+          <w:rFonts w:ascii="Times New Roman" w:eastAsiaTheme="minorEastAsia" w:hAnsi="Times New Roman" w:cs="Times New Roman"/>
+        </w:rPr>
+        <w:t>.</w:t>
+      </w:r>
+    </w:p>
+    <w:p>
+      <w:pPr>
+        <w:spacing w:line="480" w:lineRule="auto"/>
+        <w:rPr>
+          <w:rFonts w:ascii="Times New Roman" w:hAnsi="Times New Roman" w:cs="Times New Roman"/>
+        </w:rPr>
+      </w:pPr>
+    </w:p>
+    <w:p>
+      <w:pPr>
+        <w:spacing w:line="480" w:lineRule="auto"/>
+        <w:jc w:val="center"/>
+        <w:rPr>
+          <w:rFonts w:ascii="Times New Roman" w:eastAsiaTheme="minorEastAsia" w:hAnsi="Times New Roman" w:cs="Times New Roman"/>
+        </w:rPr>
+      </w:pPr>
+      <m:oMathPara>
+        <m:oMath>
+          <m:r>
+            <w:rPr>
+              <w:rFonts w:ascii="Cambria Math" w:hAnsi="Cambria Math" w:cs="Times New Roman"/>
+            </w:rPr>
+            <m:t>Av=</m:t>
+          </m:r>
+          <m:r>
+            <w:rPr>
+              <w:rFonts w:ascii="Cambria Math" w:hAnsi="Cambria Math" w:cs="Times New Roman"/>
+            </w:rPr>
+            <m:t>λ</m:t>
+          </m:r>
+          <m:r>
+            <w:rPr>
+              <w:rFonts w:ascii="Cambria Math" w:hAnsi="Cambria Math" w:cs="Times New Roman"/>
+            </w:rPr>
+            <m:t>v</m:t>
+          </m:r>
+        </m:oMath>
+      </m:oMathPara>
+    </w:p>
+    <w:p>
+      <w:pPr>
+        <w:spacing w:line="480" w:lineRule="auto"/>
+        <w:jc w:val="center"/>
+        <w:rPr>
+          <w:rFonts w:ascii="Times New Roman" w:hAnsi="Times New Roman" w:cs="Times New Roman"/>
+        </w:rPr>
+      </w:pPr>
+      <m:oMathPara>
+        <m:oMath>
+          <m:r>
+            <w:rPr>
+              <w:rFonts w:ascii="Cambria Math" w:hAnsi="Cambria Math" w:cs="Times New Roman"/>
+            </w:rPr>
+            <m:t>v=</m:t>
+          </m:r>
+          <m:r>
+            <w:rPr>
+              <w:rFonts w:ascii="Cambria Math" w:hAnsi="Cambria Math" w:cs="Times New Roman"/>
+            </w:rPr>
+            <m:t>λ</m:t>
+          </m:r>
+          <m:r>
+            <w:rPr>
+              <w:rFonts w:ascii="Cambria Math" w:hAnsi="Cambria Math" w:cs="Times New Roman"/>
+            </w:rPr>
+            <m:t>v</m:t>
+          </m:r>
+        </m:oMath>
+      </m:oMathPara>
+    </w:p>
+    <w:p>
+      <w:pPr>
+        <w:spacing w:line="480" w:lineRule="auto"/>
+        <w:jc w:val="center"/>
+        <w:rPr>
+          <w:rFonts w:ascii="Times New Roman" w:hAnsi="Times New Roman" w:cs="Times New Roman"/>
+        </w:rPr>
+      </w:pPr>
+      <m:oMathPara>
+        <m:oMath>
+          <m:r>
+            <w:rPr>
+              <w:rFonts w:ascii="Cambria Math" w:hAnsi="Cambria Math" w:cs="Times New Roman"/>
+            </w:rPr>
+            <m:t>λ</m:t>
+          </m:r>
+          <m:r>
+            <w:rPr>
+              <w:rFonts w:ascii="Cambria Math" w:hAnsi="Cambria Math" w:cs="Times New Roman"/>
+            </w:rPr>
+            <m:t>=1</m:t>
+          </m:r>
+        </m:oMath>
+      </m:oMathPara>
+    </w:p>
+    <w:p>
+      <w:pPr>
+        <w:spacing w:line="480" w:lineRule="auto"/>
+        <w:rPr>
+          <w:rFonts w:ascii="Times New Roman" w:hAnsi="Times New Roman" w:cs="Times New Roman"/>
+        </w:rPr>
+      </w:pPr>
+    </w:p>
+    <w:p>
+      <w:pPr>
+        <w:spacing w:line="480" w:lineRule="auto"/>
+        <w:rPr>
+          <w:rFonts w:ascii="Times New Roman" w:hAnsi="Times New Roman" w:cs="Times New Roman"/>
+        </w:rPr>
+      </w:pPr>
+      <w:r>
+        <w:rPr>
+          <w:rFonts w:ascii="Times New Roman" w:eastAsiaTheme="minorEastAsia" w:hAnsi="Times New Roman" w:cs="Times New Roman"/>
+        </w:rPr>
+        <w:t>The v</w:t>
+      </w:r>
+      <w:r>
+        <w:rPr>
+          <w:rFonts w:ascii="Times New Roman" w:eastAsiaTheme="minorEastAsia" w:hAnsi="Times New Roman" w:cs="Times New Roman"/>
+        </w:rPr>
+        <w:t>ector</w:t>
+      </w:r>
+      <w:r>
+        <w:rPr>
+          <w:rFonts w:ascii="Times New Roman" w:eastAsiaTheme="minorEastAsia" w:hAnsi="Times New Roman" w:cs="Times New Roman"/>
+        </w:rPr>
+        <w:t xml:space="preserve"> in the first row of </w:t>
+      </w:r>
+      <w:proofErr w:type="spellStart"/>
+      <w:r>
+        <w:rPr>
+          <w:rFonts w:ascii="Times New Roman" w:eastAsiaTheme="minorEastAsia" w:hAnsi="Times New Roman" w:cs="Times New Roman"/>
+          <w:i/>
+          <w:iCs/>
+        </w:rPr>
+        <w:t>eVectors</w:t>
+      </w:r>
+      <w:proofErr w:type="spellEnd"/>
+      <w:r>
+        <w:rPr>
+          <w:rFonts w:ascii="Times New Roman" w:eastAsiaTheme="minorEastAsia" w:hAnsi="Times New Roman" w:cs="Times New Roman"/>
+        </w:rPr>
+        <w:t xml:space="preserve">, </w:t>
+      </w:r>
+      <m:oMath>
+        <m:r>
+          <w:rPr>
+            <w:rFonts w:ascii="Cambria Math" w:eastAsiaTheme="minorEastAsia" w:hAnsi="Cambria Math" w:cs="Times New Roman"/>
+          </w:rPr>
+          <m:t>v=&lt;0, 0, …, 0, 1&gt;</m:t>
+        </m:r>
+      </m:oMath>
+      <w:r>
+        <w:rPr>
+          <w:rFonts w:ascii="Times New Roman" w:eastAsiaTheme="minorEastAsia" w:hAnsi="Times New Roman" w:cs="Times New Roman"/>
+        </w:rPr>
+        <w:t>,</w:t>
+      </w:r>
+      <w:r>
+        <w:rPr>
+          <w:rFonts w:ascii="Times New Roman" w:hAnsi="Times New Roman" w:cs="Times New Roman"/>
+        </w:rPr>
+        <w:t xml:space="preserve"> is t</w:t>
+      </w:r>
+      <w:r>
+        <w:rPr>
+          <w:rFonts w:ascii="Times New Roman" w:hAnsi="Times New Roman" w:cs="Times New Roman"/>
+        </w:rPr>
+        <w:t>he eigenvector correspond</w:t>
+      </w:r>
+      <w:r>
+        <w:rPr>
+          <w:rFonts w:ascii="Times New Roman" w:hAnsi="Times New Roman" w:cs="Times New Roman"/>
+        </w:rPr>
+        <w:t>ing</w:t>
+      </w:r>
+      <w:r>
+        <w:rPr>
+          <w:rFonts w:ascii="Times New Roman" w:hAnsi="Times New Roman" w:cs="Times New Roman"/>
+        </w:rPr>
+        <w:t xml:space="preserve"> to </w:t>
+      </w:r>
+      <m:oMath>
+        <m:r>
+          <w:rPr>
+            <w:rFonts w:ascii="Cambria Math" w:hAnsi="Cambria Math" w:cs="Times New Roman"/>
+          </w:rPr>
+          <m:t>λ</m:t>
+        </m:r>
+        <m:r>
+          <w:rPr>
+            <w:rFonts w:ascii="Cambria Math" w:hAnsi="Cambria Math" w:cs="Times New Roman"/>
+          </w:rPr>
+          <m:t>=1</m:t>
+        </m:r>
+      </m:oMath>
+      <w:r>
+        <w:rPr>
+          <w:rFonts w:ascii="Times New Roman" w:eastAsiaTheme="minorEastAsia" w:hAnsi="Times New Roman" w:cs="Times New Roman"/>
+        </w:rPr>
+        <w:t>.</w:t>
+      </w:r>
+      <w:r>
+        <w:rPr>
+          <w:rFonts w:ascii="Times New Roman" w:eastAsiaTheme="minorEastAsia" w:hAnsi="Times New Roman" w:cs="Times New Roman"/>
+        </w:rPr>
+        <w:t xml:space="preserve"> </w:t>
+      </w:r>
+    </w:p>
+    <w:p>
+      <w:pPr>
+        <w:spacing w:line="480" w:lineRule="auto"/>
+        <w:rPr>
+          <w:rFonts w:ascii="Times New Roman" w:hAnsi="Times New Roman" w:cs="Times New Roman"/>
+        </w:rPr>
+      </w:pPr>
+    </w:p>
+    <w:p>
+      <w:pPr>
+        <w:spacing w:line="480" w:lineRule="auto"/>
+        <w:rPr>
+          <w:rFonts w:ascii="Times New Roman" w:eastAsiaTheme="minorEastAsia" w:hAnsi="Times New Roman" w:cs="Times New Roman"/>
+        </w:rPr>
+      </w:pPr>
+      <w:r>
+        <w:rPr>
+          <w:rFonts w:ascii="Times New Roman" w:hAnsi="Times New Roman" w:cs="Times New Roman"/>
+        </w:rPr>
+        <w:tab/>
+        <w:t xml:space="preserve">Matrix </w:t>
+      </w:r>
+      <m:oMath>
+        <m:r>
+          <w:rPr>
+            <w:rFonts w:ascii="Cambria Math" w:hAnsi="Cambria Math" w:cs="Times New Roman"/>
+          </w:rPr>
+          <m:t>P</m:t>
+        </m:r>
+      </m:oMath>
+      <w:r>
+        <w:rPr>
+          <w:rFonts w:ascii="Times New Roman" w:hAnsi="Times New Roman" w:cs="Times New Roman"/>
+        </w:rPr>
+        <w:t xml:space="preserve"> was created by</w:t>
+      </w:r>
+      <w:r>
+        <w:rPr>
+          <w:rFonts w:ascii="Times New Roman" w:hAnsi="Times New Roman" w:cs="Times New Roman"/>
+        </w:rPr>
+        <w:t xml:space="preserve"> deleting the</w:t>
+      </w:r>
+      <w:r>
+        <w:rPr>
+          <w:rFonts w:ascii="Times New Roman" w:hAnsi="Times New Roman" w:cs="Times New Roman"/>
+        </w:rPr>
+        <w:t xml:space="preserve"> last</w:t>
+      </w:r>
+      <w:r>
+        <w:rPr>
+          <w:rFonts w:ascii="Times New Roman" w:hAnsi="Times New Roman" w:cs="Times New Roman"/>
+        </w:rPr>
+        <w:t xml:space="preserve"> row and column</w:t>
+      </w:r>
+      <w:r>
+        <w:rPr>
+          <w:rFonts w:ascii="Times New Roman" w:hAnsi="Times New Roman" w:cs="Times New Roman"/>
+        </w:rPr>
+        <w:t xml:space="preserve"> of our transition matrix. The </w:t>
+      </w:r>
+      <w:r>
+        <w:rPr>
+          <w:rFonts w:ascii="Times New Roman" w:hAnsi="Times New Roman" w:cs="Times New Roman"/>
+        </w:rPr>
+        <w:t xml:space="preserve">smallest </w:t>
+      </w:r>
+      <m:oMath>
+        <m:r>
+          <w:rPr>
+            <w:rFonts w:ascii="Cambria Math" w:hAnsi="Cambria Math" w:cs="Times New Roman"/>
+          </w:rPr>
+          <m:t>n</m:t>
+        </m:r>
+      </m:oMath>
+      <w:r>
+        <w:rPr>
+          <w:rFonts w:ascii="Times New Roman" w:hAnsi="Times New Roman" w:cs="Times New Roman"/>
+        </w:rPr>
+        <w:t xml:space="preserve"> such that every entry of </w:t>
+      </w:r>
+      <m:oMath>
+        <m:sSup>
+          <m:sSupPr>
+            <m:ctrlPr>
+              <w:rPr>
+                <w:rFonts w:ascii="Cambria Math" w:hAnsi="Cambria Math" w:cs="Times New Roman"/>
+                <w:i/>
+              </w:rPr>
+            </m:ctrlPr>
+          </m:sSupPr>
+          <m:e>
+            <m:r>
+              <w:rPr>
+                <w:rFonts w:ascii="Cambria Math" w:hAnsi="Cambria Math" w:cs="Times New Roman"/>
+              </w:rPr>
+              <m:t>P</m:t>
+            </m:r>
+          </m:e>
+          <m:sup>
+            <m:r>
+              <w:rPr>
+                <w:rFonts w:ascii="Cambria Math" w:hAnsi="Cambria Math" w:cs="Times New Roman"/>
+              </w:rPr>
+              <m:t>n</m:t>
+            </m:r>
+          </m:sup>
+        </m:sSup>
+      </m:oMath>
+      <w:r>
+        <w:rPr>
+          <w:rFonts w:ascii="Times New Roman" w:hAnsi="Times New Roman" w:cs="Times New Roman"/>
+        </w:rPr>
+        <w:t xml:space="preserve"> is within 0.01 of zero</w:t>
+      </w:r>
+      <w:r>
+        <w:rPr>
+          <w:rFonts w:ascii="Times New Roman" w:hAnsi="Times New Roman" w:cs="Times New Roman"/>
+        </w:rPr>
+        <w:t xml:space="preserve"> was computed by</w:t>
+      </w:r>
+      <w:r>
+        <w:rPr>
+          <w:rFonts w:ascii="Times New Roman" w:hAnsi="Times New Roman" w:cs="Times New Roman"/>
+        </w:rPr>
+        <w:t xml:space="preserve"> looping through increasing values of </w:t>
+      </w:r>
+      <m:oMath>
+        <m:r>
+          <w:rPr>
+            <w:rFonts w:ascii="Cambria Math" w:hAnsi="Cambria Math" w:cs="Times New Roman"/>
+          </w:rPr>
+          <m:t>n</m:t>
+        </m:r>
+      </m:oMath>
+      <w:r>
+        <w:rPr>
+          <w:rFonts w:ascii="Times New Roman" w:eastAsiaTheme="minorEastAsia" w:hAnsi="Times New Roman" w:cs="Times New Roman"/>
+        </w:rPr>
+        <w:t xml:space="preserve"> until the condition was met. Figure 5 shows the calculated smallest value of </w:t>
+      </w:r>
+      <m:oMath>
+        <m:r>
+          <w:rPr>
+            <w:rFonts w:ascii="Cambria Math" w:eastAsiaTheme="minorEastAsia" w:hAnsi="Cambria Math" w:cs="Times New Roman"/>
+          </w:rPr>
+          <m:t>n</m:t>
+        </m:r>
+      </m:oMath>
+      <w:r>
+        <w:rPr>
+          <w:rFonts w:ascii="Times New Roman" w:eastAsiaTheme="minorEastAsia" w:hAnsi="Times New Roman" w:cs="Times New Roman"/>
+        </w:rPr>
+        <w:t xml:space="preserve"> as 26.</w:t>
+      </w:r>
+    </w:p>
+    <w:p>
+      <w:pPr>
+        <w:spacing w:line="480" w:lineRule="auto"/>
+        <w:rPr>
+          <w:rFonts w:ascii="Times New Roman" w:hAnsi="Times New Roman" w:cs="Times New Roman"/>
+          <w:b/>
+          <w:bCs/>
+        </w:rPr>
+      </w:pPr>
+    </w:p>
+    <w:p>
+      <w:pPr>
+        <w:spacing w:line="480" w:lineRule="auto"/>
+        <w:jc w:val="center"/>
+        <w:rPr>
+          <w:rFonts w:ascii="Times New Roman" w:hAnsi="Times New Roman" w:cs="Times New Roman"/>
+        </w:rPr>
+      </w:pPr>
+      <w:r>
+        <w:rPr>
+          <w:rFonts w:ascii="Times New Roman" w:hAnsi="Times New Roman" w:cs="Times New Roman"/>
+          <w:noProof/>
+        </w:rPr>
+        <w:drawing>
+          <wp:inline distT="0" distB="0" distL="0" distR="0" wp14:anchorId="1B19013B" wp14:editId="21EBAFA7">
+            <wp:extent cx="4445000" cy="1231900"/>
+            <wp:effectExtent l="0" t="0" r="0" b="0"/>
+            <wp:docPr id="12" name="Picture 12"/>
+            <wp:cNvGraphicFramePr>
+              <a:graphicFrameLocks xmlns:a="http://schemas.openxmlformats.org/drawingml/2006/main" noChangeAspect="1"/>
+            </wp:cNvGraphicFramePr>
+            <a:graphic xmlns:a="http://schemas.openxmlformats.org/drawingml/2006/main">
+              <a:graphicData uri="http://schemas.openxmlformats.org/drawingml/2006/picture">
+                <pic:pic xmlns:pic="http://schemas.openxmlformats.org/drawingml/2006/picture">
+                  <pic:nvPicPr>
+                    <pic:cNvPr id="12" name="Screen Shot 2020-02-16 at 7.57.28 PM.png"/>
+                    <pic:cNvPicPr/>
+                  </pic:nvPicPr>
+                  <pic:blipFill>
+                    <a:blip r:embed="rId11">
+                      <a:extLst>
+                        <a:ext uri="{28A0092B-C50C-407E-A947-70E740481C1C}">
+                          <a14:useLocalDpi xmlns:a14="http://schemas.microsoft.com/office/drawing/2010/main" val="0"/>
+                        </a:ext>
+                      </a:extLst>
+                    </a:blip>
+                    <a:stretch>
+                      <a:fillRect/>
+                    </a:stretch>
+                  </pic:blipFill>
+                  <pic:spPr>
+                    <a:xfrm>
+                      <a:off x="0" y="0"/>
+                      <a:ext cx="4445000" cy="1231900"/>
+                    </a:xfrm>
+                    <a:prstGeom prst="rect">
+                      <a:avLst/>
+                    </a:prstGeom>
+                  </pic:spPr>
+                </pic:pic>
+              </a:graphicData>
+            </a:graphic>
+          </wp:inline>
+        </w:drawing>
+      </w:r>
+    </w:p>
+    <w:p>
+      <w:pPr>
+        <w:spacing w:line="480" w:lineRule="auto"/>
+        <w:jc w:val="center"/>
+        <w:rPr>
+          <w:rFonts w:ascii="Times New Roman" w:hAnsi="Times New Roman" w:cs="Times New Roman"/>
+        </w:rPr>
+      </w:pPr>
+      <w:r>
+        <w:rPr>
+          <w:rFonts w:ascii="Times New Roman" w:hAnsi="Times New Roman" w:cs="Times New Roman"/>
+        </w:rPr>
+        <w:t>Figure 5. Information about the current game variant</w:t>
+      </w:r>
+    </w:p>
+    <w:p>
+      <w:pPr>
+        <w:rPr>
+          <w:rFonts w:ascii="Times New Roman" w:hAnsi="Times New Roman" w:cs="Times New Roman"/>
+        </w:rPr>
+      </w:pPr>
+      <w:r>
+        <w:rPr>
+          <w:rFonts w:ascii="Times New Roman" w:hAnsi="Times New Roman" w:cs="Times New Roman"/>
+        </w:rPr>
+        <w:br w:type="page"/>
+      </w:r>
+    </w:p>
+    <w:p>
+      <w:pPr>
+        <w:spacing w:line="480" w:lineRule="auto"/>
+        <w:ind w:firstLine="720"/>
+        <w:rPr>
+          <w:rFonts w:ascii="Times New Roman" w:eastAsiaTheme="minorEastAsia" w:hAnsi="Times New Roman" w:cs="Times New Roman"/>
+        </w:rPr>
+      </w:pPr>
+      <w:r>
+        <w:rPr>
+          <w:rFonts w:ascii="Times New Roman" w:hAnsi="Times New Roman" w:cs="Times New Roman"/>
+          <w:noProof/>
+        </w:rPr>
+        <w:lastRenderedPageBreak/>
+        <w:drawing>
+          <wp:anchor distT="0" distB="0" distL="114300" distR="114300" simplePos="0" relativeHeight="251665408" behindDoc="0" locked="0" layoutInCell="1" allowOverlap="1" wp14:anchorId="553DF018" wp14:editId="1AFF85E7">
+            <wp:simplePos x="0" y="0"/>
+            <wp:positionH relativeFrom="column">
+              <wp:posOffset>-728130</wp:posOffset>
+            </wp:positionH>
+            <wp:positionV relativeFrom="paragraph">
+              <wp:posOffset>-452472</wp:posOffset>
+            </wp:positionV>
+            <wp:extent cx="7344383" cy="4490588"/>
+            <wp:effectExtent l="0" t="0" r="0" b="5715"/>
+            <wp:wrapNone/>
+            <wp:docPr id="13" name="Picture 13" descr="A close up of a computer&#10;&#10;Description automatically generated"/>
+            <wp:cNvGraphicFramePr>
+              <a:graphicFrameLocks xmlns:a="http://schemas.openxmlformats.org/drawingml/2006/main" noChangeAspect="1"/>
+            </wp:cNvGraphicFramePr>
+            <a:graphic xmlns:a="http://schemas.openxmlformats.org/drawingml/2006/main">
+              <a:graphicData uri="http://schemas.openxmlformats.org/drawingml/2006/picture">
+                <pic:pic xmlns:pic="http://schemas.openxmlformats.org/drawingml/2006/picture">
+                  <pic:nvPicPr>
+                    <pic:cNvPr id="13" name="Screen Shot 2020-02-16 at 8.03.17 PM.png"/>
+                    <pic:cNvPicPr/>
+                  </pic:nvPicPr>
+                  <pic:blipFill>
+                    <a:blip r:embed="rId12" cstate="print">
+                      <a:extLst>
+                        <a:ext uri="{28A0092B-C50C-407E-A947-70E740481C1C}">
+                          <a14:useLocalDpi xmlns:a14="http://schemas.microsoft.com/office/drawing/2010/main" val="0"/>
+                        </a:ext>
+                      </a:extLst>
+                    </a:blip>
+                    <a:stretch>
+                      <a:fillRect/>
+                    </a:stretch>
+                  </pic:blipFill>
+                  <pic:spPr>
+                    <a:xfrm>
+                      <a:off x="0" y="0"/>
+                      <a:ext cx="7344383" cy="4490588"/>
+                    </a:xfrm>
+                    <a:prstGeom prst="rect">
+                      <a:avLst/>
+                    </a:prstGeom>
+                  </pic:spPr>
+                </pic:pic>
+              </a:graphicData>
+            </a:graphic>
+            <wp14:sizeRelH relativeFrom="page">
+              <wp14:pctWidth>0</wp14:pctWidth>
+            </wp14:sizeRelH>
+            <wp14:sizeRelV relativeFrom="page">
+              <wp14:pctHeight>0</wp14:pctHeight>
+            </wp14:sizeRelV>
+          </wp:anchor>
+        </w:drawing>
+      </w:r>
+    </w:p>
+    <w:p>
+      <w:pPr>
+        <w:spacing w:line="480" w:lineRule="auto"/>
+        <w:ind w:firstLine="720"/>
+        <w:rPr>
+          <w:rFonts w:ascii="Times New Roman" w:eastAsiaTheme="minorEastAsia" w:hAnsi="Times New Roman" w:cs="Times New Roman"/>
+        </w:rPr>
+      </w:pPr>
+    </w:p>
+    <w:p>
+      <w:pPr>
+        <w:spacing w:line="480" w:lineRule="auto"/>
+        <w:ind w:firstLine="720"/>
+        <w:rPr>
+          <w:rFonts w:ascii="Times New Roman" w:eastAsiaTheme="minorEastAsia" w:hAnsi="Times New Roman" w:cs="Times New Roman"/>
+        </w:rPr>
+      </w:pPr>
+    </w:p>
+    <w:p>
+      <w:pPr>
+        <w:spacing w:line="480" w:lineRule="auto"/>
+        <w:ind w:firstLine="720"/>
+        <w:rPr>
+          <w:rFonts w:ascii="Times New Roman" w:eastAsiaTheme="minorEastAsia" w:hAnsi="Times New Roman" w:cs="Times New Roman"/>
+        </w:rPr>
+      </w:pPr>
+    </w:p>
+    <w:p>
+      <w:pPr>
+        <w:spacing w:line="480" w:lineRule="auto"/>
+        <w:ind w:firstLine="720"/>
+        <w:rPr>
+          <w:rFonts w:ascii="Times New Roman" w:eastAsiaTheme="minorEastAsia" w:hAnsi="Times New Roman" w:cs="Times New Roman"/>
+        </w:rPr>
+      </w:pPr>
+    </w:p>
+    <w:p>
+      <w:pPr>
+        <w:spacing w:line="480" w:lineRule="auto"/>
+        <w:ind w:firstLine="720"/>
+        <w:rPr>
+          <w:rFonts w:ascii="Times New Roman" w:eastAsiaTheme="minorEastAsia" w:hAnsi="Times New Roman" w:cs="Times New Roman"/>
+        </w:rPr>
+      </w:pPr>
+    </w:p>
+    <w:p>
+      <w:pPr>
+        <w:spacing w:line="480" w:lineRule="auto"/>
+        <w:ind w:firstLine="720"/>
+        <w:rPr>
+          <w:rFonts w:ascii="Times New Roman" w:eastAsiaTheme="minorEastAsia" w:hAnsi="Times New Roman" w:cs="Times New Roman"/>
+        </w:rPr>
+      </w:pPr>
+    </w:p>
+    <w:p>
+      <w:pPr>
+        <w:spacing w:line="480" w:lineRule="auto"/>
+        <w:ind w:firstLine="720"/>
+        <w:rPr>
+          <w:rFonts w:ascii="Times New Roman" w:eastAsiaTheme="minorEastAsia" w:hAnsi="Times New Roman" w:cs="Times New Roman"/>
+        </w:rPr>
+      </w:pPr>
+    </w:p>
+    <w:p>
+      <w:pPr>
+        <w:spacing w:line="480" w:lineRule="auto"/>
+        <w:ind w:firstLine="720"/>
+        <w:rPr>
+          <w:rFonts w:ascii="Times New Roman" w:eastAsiaTheme="minorEastAsia" w:hAnsi="Times New Roman" w:cs="Times New Roman"/>
+        </w:rPr>
+      </w:pPr>
+    </w:p>
+    <w:p>
+      <w:pPr>
+        <w:spacing w:line="480" w:lineRule="auto"/>
+        <w:ind w:firstLine="720"/>
+        <w:rPr>
+          <w:rFonts w:ascii="Times New Roman" w:eastAsiaTheme="minorEastAsia" w:hAnsi="Times New Roman" w:cs="Times New Roman"/>
+        </w:rPr>
+      </w:pPr>
+    </w:p>
+    <w:p>
+      <w:pPr>
+        <w:spacing w:line="480" w:lineRule="auto"/>
+        <w:ind w:firstLine="720"/>
+        <w:rPr>
+          <w:rFonts w:ascii="Times New Roman" w:eastAsiaTheme="minorEastAsia" w:hAnsi="Times New Roman" w:cs="Times New Roman"/>
+        </w:rPr>
+      </w:pPr>
+    </w:p>
+    <w:p>
+      <w:pPr>
+        <w:spacing w:line="480" w:lineRule="auto"/>
+        <w:ind w:firstLine="720"/>
+        <w:rPr>
+          <w:rFonts w:ascii="Times New Roman" w:eastAsiaTheme="minorEastAsia" w:hAnsi="Times New Roman" w:cs="Times New Roman"/>
+        </w:rPr>
+      </w:pPr>
+      <w:r>
+        <w:rPr>
+          <w:rFonts w:ascii="Times New Roman" w:eastAsiaTheme="minorEastAsia" w:hAnsi="Times New Roman" w:cs="Times New Roman"/>
+          <w:noProof/>
+        </w:rPr>
+        <w:drawing>
+          <wp:anchor distT="0" distB="0" distL="114300" distR="114300" simplePos="0" relativeHeight="251666432" behindDoc="0" locked="0" layoutInCell="1" allowOverlap="1" wp14:anchorId="2CB6CBD4" wp14:editId="6EC33B26">
+            <wp:simplePos x="0" y="0"/>
+            <wp:positionH relativeFrom="column">
+              <wp:posOffset>-729574</wp:posOffset>
+            </wp:positionH>
+            <wp:positionV relativeFrom="paragraph">
+              <wp:posOffset>191621</wp:posOffset>
+            </wp:positionV>
+            <wp:extent cx="7343775" cy="2145857"/>
+            <wp:effectExtent l="0" t="0" r="0" b="635"/>
+            <wp:wrapNone/>
+            <wp:docPr id="14" name="Picture 14" descr="A close up of a computer&#10;&#10;Description automatically generated"/>
+            <wp:cNvGraphicFramePr>
+              <a:graphicFrameLocks xmlns:a="http://schemas.openxmlformats.org/drawingml/2006/main" noChangeAspect="1"/>
+            </wp:cNvGraphicFramePr>
+            <a:graphic xmlns:a="http://schemas.openxmlformats.org/drawingml/2006/main">
+              <a:graphicData uri="http://schemas.openxmlformats.org/drawingml/2006/picture">
+                <pic:pic xmlns:pic="http://schemas.openxmlformats.org/drawingml/2006/picture">
+                  <pic:nvPicPr>
+                    <pic:cNvPr id="14" name="Screen Shot 2020-02-16 at 8.05.46 PM.png"/>
+                    <pic:cNvPicPr/>
+                  </pic:nvPicPr>
+                  <pic:blipFill>
+                    <a:blip r:embed="rId13" cstate="print">
+                      <a:extLst>
+                        <a:ext uri="{28A0092B-C50C-407E-A947-70E740481C1C}">
+                          <a14:useLocalDpi xmlns:a14="http://schemas.microsoft.com/office/drawing/2010/main" val="0"/>
+                        </a:ext>
+                      </a:extLst>
+                    </a:blip>
+                    <a:stretch>
+                      <a:fillRect/>
+                    </a:stretch>
+                  </pic:blipFill>
+                  <pic:spPr>
+                    <a:xfrm>
+                      <a:off x="0" y="0"/>
+                      <a:ext cx="7402462" cy="2163006"/>
+                    </a:xfrm>
+                    <a:prstGeom prst="rect">
+                      <a:avLst/>
+                    </a:prstGeom>
+                  </pic:spPr>
+                </pic:pic>
+              </a:graphicData>
+            </a:graphic>
+            <wp14:sizeRelH relativeFrom="page">
+              <wp14:pctWidth>0</wp14:pctWidth>
+            </wp14:sizeRelH>
+            <wp14:sizeRelV relativeFrom="page">
+              <wp14:pctHeight>0</wp14:pctHeight>
+            </wp14:sizeRelV>
+          </wp:anchor>
+        </w:drawing>
+      </w:r>
+    </w:p>
+    <w:p>
+      <w:pPr>
+        <w:spacing w:line="480" w:lineRule="auto"/>
+        <w:jc w:val="center"/>
+        <w:rPr>
+          <w:rFonts w:ascii="Times New Roman" w:eastAsiaTheme="minorEastAsia" w:hAnsi="Times New Roman" w:cs="Times New Roman"/>
+        </w:rPr>
+      </w:pPr>
+    </w:p>
+    <w:p>
+      <w:pPr>
+        <w:spacing w:line="480" w:lineRule="auto"/>
+        <w:jc w:val="center"/>
+        <w:rPr>
+          <w:rFonts w:ascii="Times New Roman" w:eastAsiaTheme="minorEastAsia" w:hAnsi="Times New Roman" w:cs="Times New Roman"/>
+        </w:rPr>
+      </w:pPr>
+    </w:p>
+    <w:p>
+      <w:pPr>
+        <w:spacing w:line="480" w:lineRule="auto"/>
+        <w:jc w:val="center"/>
+        <w:rPr>
+          <w:rFonts w:ascii="Times New Roman" w:eastAsiaTheme="minorEastAsia" w:hAnsi="Times New Roman" w:cs="Times New Roman"/>
+        </w:rPr>
+      </w:pPr>
+    </w:p>
+    <w:p>
+      <w:pPr>
+        <w:spacing w:line="480" w:lineRule="auto"/>
+        <w:jc w:val="center"/>
+        <w:rPr>
+          <w:rFonts w:ascii="Times New Roman" w:eastAsiaTheme="minorEastAsia" w:hAnsi="Times New Roman" w:cs="Times New Roman"/>
+        </w:rPr>
+      </w:pPr>
+    </w:p>
+    <w:p>
+      <w:pPr>
+        <w:spacing w:line="480" w:lineRule="auto"/>
+        <w:jc w:val="center"/>
+        <w:rPr>
+          <w:rFonts w:ascii="Times New Roman" w:eastAsiaTheme="minorEastAsia" w:hAnsi="Times New Roman" w:cs="Times New Roman"/>
+        </w:rPr>
+      </w:pPr>
+    </w:p>
+    <w:p>
+      <w:pPr>
+        <w:spacing w:line="480" w:lineRule="auto"/>
+        <w:rPr>
+          <w:rFonts w:ascii="Times New Roman" w:eastAsiaTheme="minorEastAsia" w:hAnsi="Times New Roman" w:cs="Times New Roman"/>
+        </w:rPr>
+      </w:pPr>
+    </w:p>
+    <w:p>
+      <w:pPr>
+        <w:spacing w:line="480" w:lineRule="auto"/>
+        <w:jc w:val="center"/>
+        <w:rPr>
+          <w:rFonts w:ascii="Times New Roman" w:eastAsiaTheme="minorEastAsia" w:hAnsi="Times New Roman" w:cs="Times New Roman"/>
+        </w:rPr>
+      </w:pPr>
+      <w:r>
+        <w:rPr>
+          <w:rFonts w:ascii="Times New Roman" w:eastAsiaTheme="minorEastAsia" w:hAnsi="Times New Roman" w:cs="Times New Roman"/>
+        </w:rPr>
+        <w:t xml:space="preserve">Figure 6. </w:t>
+      </w:r>
+      <w:r>
+        <w:rPr>
+          <w:rFonts w:ascii="Times New Roman" w:eastAsiaTheme="minorEastAsia" w:hAnsi="Times New Roman" w:cs="Times New Roman"/>
+        </w:rPr>
+        <w:t xml:space="preserve">Estimation and computation of </w:t>
+      </w:r>
+      <m:oMath>
+        <m:r>
+          <w:rPr>
+            <w:rFonts w:ascii="Cambria Math" w:eastAsiaTheme="minorEastAsia" w:hAnsi="Cambria Math" w:cs="Times New Roman"/>
+          </w:rPr>
+          <m:t>Q</m:t>
+        </m:r>
+      </m:oMath>
+      <w:r>
+        <w:rPr>
+          <w:rFonts w:ascii="Times New Roman" w:eastAsiaTheme="minorEastAsia" w:hAnsi="Times New Roman" w:cs="Times New Roman"/>
+        </w:rPr>
+        <w:t>, differ</w:t>
+      </w:r>
+      <w:bookmarkStart w:id="0" w:name="_GoBack"/>
+      <w:bookmarkEnd w:id="0"/>
+      <w:r>
+        <w:rPr>
+          <w:rFonts w:ascii="Times New Roman" w:eastAsiaTheme="minorEastAsia" w:hAnsi="Times New Roman" w:cs="Times New Roman"/>
+        </w:rPr>
+        <w:t>ence between estimation and computation</w:t>
+      </w:r>
+    </w:p>
+    <w:p>
+      <w:pPr>
+        <w:spacing w:line="480" w:lineRule="auto"/>
+        <w:rPr>
+          <w:rFonts w:ascii="Times New Roman" w:eastAsiaTheme="minorEastAsia" w:hAnsi="Times New Roman" w:cs="Times New Roman"/>
+        </w:rPr>
+      </w:pPr>
+    </w:p>
+    <w:p>
+      <w:pPr>
+        <w:spacing w:line="480" w:lineRule="auto"/>
+        <w:ind w:firstLine="720"/>
+        <w:rPr>
+          <w:rFonts w:ascii="Times New Roman" w:eastAsiaTheme="minorEastAsia" w:hAnsi="Times New Roman" w:cs="Times New Roman"/>
+        </w:rPr>
+      </w:pPr>
+      <w:r>
+        <w:rPr>
+          <w:rFonts w:ascii="Times New Roman" w:eastAsiaTheme="minorEastAsia" w:hAnsi="Times New Roman" w:cs="Times New Roman"/>
+        </w:rPr>
+        <w:t xml:space="preserve">Figure 6 shows the results of estimating and computing </w:t>
+      </w:r>
+      <m:oMath>
+        <m:r>
+          <w:rPr>
+            <w:rFonts w:ascii="Cambria Math" w:eastAsiaTheme="minorEastAsia" w:hAnsi="Cambria Math" w:cs="Times New Roman"/>
+          </w:rPr>
+          <m:t>Q</m:t>
+        </m:r>
+      </m:oMath>
+      <w:r>
+        <w:rPr>
+          <w:rFonts w:ascii="Times New Roman" w:eastAsiaTheme="minorEastAsia" w:hAnsi="Times New Roman" w:cs="Times New Roman"/>
+        </w:rPr>
+        <w:t xml:space="preserve">. </w:t>
+      </w:r>
+      <m:oMath>
+        <m:r>
+          <w:rPr>
+            <w:rFonts w:ascii="Cambria Math" w:hAnsi="Cambria Math" w:cs="Times New Roman"/>
+          </w:rPr>
+          <m:t>Q</m:t>
+        </m:r>
+      </m:oMath>
+      <w:r>
+        <w:rPr>
+          <w:rFonts w:ascii="Times New Roman" w:hAnsi="Times New Roman" w:cs="Times New Roman"/>
+        </w:rPr>
+        <w:t xml:space="preserve"> was estimated by computing </w:t>
+      </w:r>
+      <m:oMath>
+        <m:r>
+          <w:rPr>
+            <w:rFonts w:ascii="Cambria Math" w:hAnsi="Cambria Math" w:cs="Times New Roman"/>
+          </w:rPr>
+          <m:t>Q=</m:t>
+        </m:r>
+        <m:sSub>
+          <m:sSubPr>
+            <m:ctrlPr>
+              <w:rPr>
+                <w:rFonts w:ascii="Cambria Math" w:hAnsi="Cambria Math" w:cs="Times New Roman"/>
+                <w:i/>
+              </w:rPr>
+            </m:ctrlPr>
+          </m:sSubPr>
+          <m:e>
+            <m:r>
+              <w:rPr>
+                <w:rFonts w:ascii="Cambria Math" w:hAnsi="Cambria Math" w:cs="Times New Roman"/>
+              </w:rPr>
+              <m:t>I</m:t>
+            </m:r>
+          </m:e>
+          <m:sub>
+            <m:r>
+              <w:rPr>
+                <w:rFonts w:ascii="Cambria Math" w:hAnsi="Cambria Math" w:cs="Times New Roman"/>
+              </w:rPr>
+              <m:t>25</m:t>
+            </m:r>
+          </m:sub>
+        </m:sSub>
+        <m:r>
+          <w:rPr>
+            <w:rFonts w:ascii="Cambria Math" w:hAnsi="Cambria Math" w:cs="Times New Roman"/>
+          </w:rPr>
+          <m:t>+P+</m:t>
+        </m:r>
+        <m:sSup>
+          <m:sSupPr>
+            <m:ctrlPr>
+              <w:rPr>
+                <w:rFonts w:ascii="Cambria Math" w:hAnsi="Cambria Math" w:cs="Times New Roman"/>
+                <w:i/>
+              </w:rPr>
+            </m:ctrlPr>
+          </m:sSupPr>
+          <m:e>
+            <m:r>
+              <w:rPr>
+                <w:rFonts w:ascii="Cambria Math" w:hAnsi="Cambria Math" w:cs="Times New Roman"/>
+              </w:rPr>
+              <m:t>P</m:t>
+            </m:r>
+          </m:e>
+          <m:sup>
+            <m:r>
+              <w:rPr>
+                <w:rFonts w:ascii="Cambria Math" w:hAnsi="Cambria Math" w:cs="Times New Roman"/>
+              </w:rPr>
+              <m:t>2</m:t>
+            </m:r>
+          </m:sup>
+        </m:sSup>
+        <m:r>
+          <w:rPr>
+            <w:rFonts w:ascii="Cambria Math" w:hAnsi="Cambria Math" w:cs="Times New Roman"/>
+          </w:rPr>
+          <m:t>+</m:t>
+        </m:r>
+        <m:sSup>
+          <m:sSupPr>
+            <m:ctrlPr>
+              <w:rPr>
+                <w:rFonts w:ascii="Cambria Math" w:hAnsi="Cambria Math" w:cs="Times New Roman"/>
+                <w:i/>
+              </w:rPr>
+            </m:ctrlPr>
+          </m:sSupPr>
+          <m:e>
+            <m:r>
+              <w:rPr>
+                <w:rFonts w:ascii="Cambria Math" w:hAnsi="Cambria Math" w:cs="Times New Roman"/>
+              </w:rPr>
+              <m:t>P</m:t>
+            </m:r>
+          </m:e>
+          <m:sup>
+            <m:r>
+              <w:rPr>
+                <w:rFonts w:ascii="Cambria Math" w:hAnsi="Cambria Math" w:cs="Times New Roman"/>
+              </w:rPr>
+              <m:t>3</m:t>
+            </m:r>
+          </m:sup>
+        </m:sSup>
+        <m:r>
+          <w:rPr>
+            <w:rFonts w:ascii="Cambria Math" w:hAnsi="Cambria Math" w:cs="Times New Roman"/>
+          </w:rPr>
+          <m:t>+</m:t>
+        </m:r>
+        <m:r>
+          <w:rPr>
+            <w:rFonts w:ascii="Cambria Math" w:hAnsi="Cambria Math" w:cs="Times New Roman"/>
+          </w:rPr>
+          <m:t xml:space="preserve"> </m:t>
+        </m:r>
+        <m:r>
+          <w:rPr>
+            <w:rFonts w:ascii="Cambria Math" w:hAnsi="Cambria Math" w:cs="Times New Roman"/>
+          </w:rPr>
+          <m:t>···</m:t>
+        </m:r>
+        <m:r>
+          <w:rPr>
+            <w:rFonts w:ascii="Cambria Math" w:hAnsi="Cambria Math" w:cs="Times New Roman"/>
+          </w:rPr>
+          <m:t xml:space="preserve"> +</m:t>
+        </m:r>
+        <m:r>
+          <w:rPr>
+            <w:rFonts w:ascii="Cambria Math" w:hAnsi="Cambria Math" w:cs="Times New Roman"/>
+          </w:rPr>
+          <m:t xml:space="preserve"> </m:t>
+        </m:r>
+        <m:sSup>
+          <m:sSupPr>
+            <m:ctrlPr>
+              <w:rPr>
+                <w:rFonts w:ascii="Cambria Math" w:hAnsi="Cambria Math" w:cs="Times New Roman"/>
+                <w:i/>
+              </w:rPr>
+            </m:ctrlPr>
+          </m:sSupPr>
+          <m:e>
+            <m:r>
+              <w:rPr>
+                <w:rFonts w:ascii="Cambria Math" w:hAnsi="Cambria Math" w:cs="Times New Roman"/>
+              </w:rPr>
+              <m:t>P</m:t>
+            </m:r>
+          </m:e>
+          <m:sup>
+            <m:r>
+              <w:rPr>
+                <w:rFonts w:ascii="Cambria Math" w:hAnsi="Cambria Math" w:cs="Times New Roman"/>
+              </w:rPr>
+              <m:t>n</m:t>
+            </m:r>
+          </m:sup>
+        </m:sSup>
+      </m:oMath>
+      <w:r>
+        <w:rPr>
+          <w:rFonts w:ascii="Times New Roman" w:eastAsiaTheme="minorEastAsia" w:hAnsi="Times New Roman" w:cs="Times New Roman"/>
+        </w:rPr>
+        <w:t>.</w:t>
+      </w:r>
+      <w:r>
+        <w:rPr>
+          <w:rFonts w:ascii="Times New Roman" w:eastAsiaTheme="minorEastAsia" w:hAnsi="Times New Roman" w:cs="Times New Roman"/>
+        </w:rPr>
+        <w:t xml:space="preserve"> An alternative formula was also used to compute </w:t>
+      </w:r>
+      <m:oMath>
+        <m:r>
+          <w:rPr>
+            <w:rFonts w:ascii="Cambria Math" w:eastAsiaTheme="minorEastAsia" w:hAnsi="Cambria Math" w:cs="Times New Roman"/>
+          </w:rPr>
+          <m:t>Q</m:t>
+        </m:r>
+      </m:oMath>
+      <w:r>
+        <w:rPr>
+          <w:rFonts w:ascii="Times New Roman" w:eastAsiaTheme="minorEastAsia" w:hAnsi="Times New Roman" w:cs="Times New Roman"/>
+        </w:rPr>
+        <w:t xml:space="preserve">,       </w:t>
+      </w:r>
+      <m:oMath>
+        <m:r>
+          <w:rPr>
+            <w:rFonts w:ascii="Cambria Math" w:eastAsiaTheme="minorEastAsia" w:hAnsi="Cambria Math" w:cs="Times New Roman"/>
+          </w:rPr>
+          <m:t xml:space="preserve">Q = </m:t>
+        </m:r>
+        <m:sSup>
+          <m:sSupPr>
+            <m:ctrlPr>
+              <w:rPr>
+                <w:rFonts w:ascii="Cambria Math" w:eastAsiaTheme="minorEastAsia" w:hAnsi="Cambria Math" w:cs="Times New Roman"/>
+                <w:i/>
+              </w:rPr>
+            </m:ctrlPr>
+          </m:sSupPr>
+          <m:e>
+            <m:r>
+              <w:rPr>
+                <w:rFonts w:ascii="Cambria Math" w:eastAsiaTheme="minorEastAsia" w:hAnsi="Cambria Math" w:cs="Times New Roman"/>
+              </w:rPr>
+              <m:t>(</m:t>
+            </m:r>
+            <m:sSub>
+              <m:sSubPr>
+                <m:ctrlPr>
+                  <w:rPr>
+                    <w:rFonts w:ascii="Cambria Math" w:eastAsiaTheme="minorEastAsia" w:hAnsi="Cambria Math" w:cs="Times New Roman"/>
+                    <w:i/>
+                  </w:rPr>
+                </m:ctrlPr>
+              </m:sSubPr>
+              <m:e>
+                <m:r>
+                  <w:rPr>
+                    <w:rFonts w:ascii="Cambria Math" w:eastAsiaTheme="minorEastAsia" w:hAnsi="Cambria Math" w:cs="Times New Roman"/>
+                  </w:rPr>
+                  <m:t>I</m:t>
+                </m:r>
+              </m:e>
+              <m:sub>
+                <m:r>
+                  <w:rPr>
+                    <w:rFonts w:ascii="Cambria Math" w:eastAsiaTheme="minorEastAsia" w:hAnsi="Cambria Math" w:cs="Times New Roman"/>
+                  </w:rPr>
+                  <m:t>25</m:t>
+                </m:r>
+              </m:sub>
+            </m:sSub>
+            <m:r>
+              <w:rPr>
+                <w:rFonts w:ascii="Cambria Math" w:eastAsiaTheme="minorEastAsia" w:hAnsi="Cambria Math" w:cs="Times New Roman"/>
+              </w:rPr>
+              <m:t xml:space="preserve"> - </m:t>
+            </m:r>
+            <m:r>
+              <w:rPr>
+                <w:rFonts w:ascii="Cambria Math" w:eastAsiaTheme="minorEastAsia" w:hAnsi="Cambria Math" w:cs="Times New Roman"/>
+              </w:rPr>
+              <m:t>P</m:t>
+            </m:r>
+            <m:r>
+              <w:rPr>
+                <w:rFonts w:ascii="Cambria Math" w:eastAsiaTheme="minorEastAsia" w:hAnsi="Cambria Math" w:cs="Times New Roman"/>
+              </w:rPr>
+              <m:t>)</m:t>
+            </m:r>
+          </m:e>
+          <m:sup>
+            <m:r>
+              <w:rPr>
+                <w:rFonts w:ascii="Cambria Math" w:eastAsiaTheme="minorEastAsia" w:hAnsi="Cambria Math" w:cs="Times New Roman"/>
+              </w:rPr>
+              <m:t>-1</m:t>
+            </m:r>
+          </m:sup>
+        </m:sSup>
+        <m:r>
+          <w:rPr>
+            <w:rFonts w:ascii="Cambria Math" w:eastAsiaTheme="minorEastAsia" w:hAnsi="Cambria Math" w:cs="Times New Roman"/>
+          </w:rPr>
+          <m:t xml:space="preserve"> </m:t>
+        </m:r>
+      </m:oMath>
+      <w:r>
+        <w:rPr>
+          <w:rFonts w:ascii="Times New Roman" w:eastAsiaTheme="minorEastAsia" w:hAnsi="Times New Roman" w:cs="Times New Roman"/>
+        </w:rPr>
+        <w:t>. There was a very small difference between the estimation and computation.</w:t>
+      </w:r>
+    </w:p>
+    <w:p>
+      <w:pPr>
+        <w:rPr>
+          <w:rFonts w:ascii="Times New Roman" w:eastAsiaTheme="minorEastAsia" w:hAnsi="Times New Roman" w:cs="Times New Roman"/>
+        </w:rPr>
+      </w:pPr>
+      <w:r>
+        <w:rPr>
+          <w:rFonts w:ascii="Times New Roman" w:eastAsiaTheme="minorEastAsia" w:hAnsi="Times New Roman" w:cs="Times New Roman"/>
+        </w:rPr>
+        <w:br w:type="page"/>
       </w:r>
     </w:p>
     <w:sectPr>
@@ -1794,6 +3135,16 @@
       <w:u w:val="single"/>
     </w:rPr>
   </w:style>
+  <w:style w:type="character" w:styleId="PlaceholderText">
+    <w:name w:val="Placeholder Text"/>
+    <w:basedOn w:val="DefaultParagraphFont"/>
+    <w:uiPriority w:val="99"/>
+    <w:semiHidden/>
+    <w:rsid w:val="0059374B"/>
+    <w:rPr>
+      <w:color w:val="808080"/>
+    </w:rPr>
+  </w:style>
 </w:styles>
 </file>
 

</xml_diff>